<commit_message>
evaluatie + verslag en technische test opzet
</commit_message>
<xml_diff>
--- a/Documentatie/Kerntaak-3/3.2.6_Evaluatierapport-van-het-implementatietraject-waarin-de gegevens-zoals-besproken-met-de opdrachtgever-zijn-vastgelegd/2017-06-09_Evaluatie +verslag_V1.docx
+++ b/Documentatie/Kerntaak-3/3.2.6_Evaluatierapport-van-het-implementatietraject-waarin-de gegevens-zoals-besproken-met-de opdrachtgever-zijn-vastgelegd/2017-06-09_Evaluatie +verslag_V1.docx
@@ -22,243 +22,13 @@
             <mc:AlternateContent>
               <mc:Choice Requires="wps">
                 <w:drawing>
-                  <wp:anchor distT="0" distB="0" distL="182880" distR="182880" simplePos="0" relativeHeight="251660288" behindDoc="0" locked="0" layoutInCell="1" allowOverlap="1" wp14:anchorId="78D8FF74" wp14:editId="37CD033F">
-                    <wp:simplePos x="0" y="0"/>
-                    <wp:positionH relativeFrom="margin">
-                      <wp:align>right</wp:align>
-                    </wp:positionH>
-                    <wp:positionV relativeFrom="page">
-                      <wp:posOffset>5090160</wp:posOffset>
-                    </wp:positionV>
-                    <wp:extent cx="5311140" cy="2583180"/>
-                    <wp:effectExtent l="0" t="0" r="3810" b="7620"/>
-                    <wp:wrapSquare wrapText="bothSides"/>
-                    <wp:docPr id="131" name="Tekstvak 131"/>
-                    <wp:cNvGraphicFramePr/>
-                    <a:graphic xmlns:a="http://schemas.openxmlformats.org/drawingml/2006/main">
-                      <a:graphicData uri="http://schemas.microsoft.com/office/word/2010/wordprocessingShape">
-                        <wps:wsp>
-                          <wps:cNvSpPr txBox="1"/>
-                          <wps:spPr>
-                            <a:xfrm>
-                              <a:off x="0" y="0"/>
-                              <a:ext cx="5311140" cy="2583180"/>
-                            </a:xfrm>
-                            <a:prstGeom prst="rect">
-                              <a:avLst/>
-                            </a:prstGeom>
-                            <a:noFill/>
-                            <a:ln w="6350">
-                              <a:noFill/>
-                            </a:ln>
-                            <a:effectLst/>
-                          </wps:spPr>
-                          <wps:style>
-                            <a:lnRef idx="0">
-                              <a:schemeClr val="accent1"/>
-                            </a:lnRef>
-                            <a:fillRef idx="0">
-                              <a:schemeClr val="accent1"/>
-                            </a:fillRef>
-                            <a:effectRef idx="0">
-                              <a:schemeClr val="accent1"/>
-                            </a:effectRef>
-                            <a:fontRef idx="minor">
-                              <a:schemeClr val="dk1"/>
-                            </a:fontRef>
-                          </wps:style>
-                          <wps:txbx>
-                            <w:txbxContent>
-                              <w:p>
-                                <w:pPr>
-                                  <w:pStyle w:val="NoSpacing"/>
-                                  <w:spacing w:before="40" w:after="40"/>
-                                  <w:rPr>
-                                    <w:caps/>
-                                    <w:color w:val="1F3864" w:themeColor="accent5" w:themeShade="80"/>
-                                    <w:sz w:val="28"/>
-                                    <w:szCs w:val="28"/>
-                                    <w:lang w:val="nl-NL"/>
-                                  </w:rPr>
-                                </w:pPr>
-                                <w:r>
-                                  <w:rPr>
-                                    <w:color w:val="5B9BD5" w:themeColor="accent1"/>
-                                    <w:sz w:val="72"/>
-                                    <w:szCs w:val="72"/>
-                                    <w:lang w:val="nl-NL"/>
-                                  </w:rPr>
-                                  <w:t>Evaluatierapport</w:t>
-                                </w:r>
-                                <w:r>
-                                  <w:rPr>
-                                    <w:color w:val="5B9BD5" w:themeColor="accent1"/>
-                                    <w:sz w:val="72"/>
-                                    <w:szCs w:val="72"/>
-                                    <w:lang w:val="nl-NL"/>
-                                  </w:rPr>
-                                  <w:t xml:space="preserve"> en verslag</w:t>
-                                </w:r>
-                              </w:p>
-                              <w:sdt>
-                                <w:sdtPr>
-                                  <w:rPr>
-                                    <w:caps/>
-                                    <w:color w:val="4472C4" w:themeColor="accent5"/>
-                                    <w:szCs w:val="24"/>
-                                  </w:rPr>
-                                  <w:alias w:val="Auteur"/>
-                                  <w:tag w:val=""/>
-                                  <w:id w:val="-46842574"/>
-                                  <w:dataBinding w:prefixMappings="xmlns:ns0='http://purl.org/dc/elements/1.1/' xmlns:ns1='http://schemas.openxmlformats.org/package/2006/metadata/core-properties' " w:xpath="/ns1:coreProperties[1]/ns0:creator[1]" w:storeItemID="{6C3C8BC8-F283-45AE-878A-BAB7291924A1}"/>
-                                  <w:text/>
-                                </w:sdtPr>
-                                <w:sdtEndPr/>
-                                <w:sdtContent>
-                                  <w:p>
-                                    <w:pPr>
-                                      <w:pStyle w:val="NoSpacing"/>
-                                      <w:spacing w:before="80" w:after="40"/>
-                                      <w:rPr>
-                                        <w:caps/>
-                                        <w:color w:val="4472C4" w:themeColor="accent5"/>
-                                        <w:szCs w:val="24"/>
-                                        <w:lang w:val="nl-NL"/>
-                                      </w:rPr>
-                                    </w:pPr>
-                                    <w:r>
-                                      <w:rPr>
-                                        <w:caps/>
-                                        <w:color w:val="4472C4" w:themeColor="accent5"/>
-                                        <w:szCs w:val="24"/>
-                                        <w:lang w:val="nl-NL"/>
-                                      </w:rPr>
-                                      <w:t>Tarik Hacialiogullari &amp; Santino bonora</w:t>
-                                    </w:r>
-                                  </w:p>
-                                </w:sdtContent>
-                              </w:sdt>
-                            </w:txbxContent>
-                          </wps:txbx>
-                          <wps:bodyPr rot="0" spcFirstLastPara="0" vertOverflow="overflow" horzOverflow="overflow" vert="horz" wrap="square" lIns="0" tIns="0" rIns="0" bIns="0" numCol="1" spcCol="0" rtlCol="0" fromWordArt="0" anchor="t" anchorCtr="0" forceAA="0" compatLnSpc="1">
-                            <a:prstTxWarp prst="textNoShape">
-                              <a:avLst/>
-                            </a:prstTxWarp>
-                            <a:noAutofit/>
-                          </wps:bodyPr>
-                        </wps:wsp>
-                      </a:graphicData>
-                    </a:graphic>
-                    <wp14:sizeRelH relativeFrom="margin">
-                      <wp14:pctWidth>0</wp14:pctWidth>
-                    </wp14:sizeRelH>
-                    <wp14:sizeRelV relativeFrom="page">
-                      <wp14:pctHeight>0</wp14:pctHeight>
-                    </wp14:sizeRelV>
-                  </wp:anchor>
-                </w:drawing>
-              </mc:Choice>
-              <mc:Fallback>
-                <w:pict>
-                  <v:shapetype w14:anchorId="78D8FF74" id="_x0000_t202" coordsize="21600,21600" o:spt="202" path="m,l,21600r21600,l21600,xe">
-                    <v:stroke joinstyle="miter"/>
-                    <v:path gradientshapeok="t" o:connecttype="rect"/>
-                  </v:shapetype>
-                  <v:shape id="Tekstvak 131" o:spid="_x0000_s1026" type="#_x0000_t202" style="position:absolute;margin-left:367pt;margin-top:400.8pt;width:418.2pt;height:203.4pt;z-index:251660288;visibility:visible;mso-wrap-style:square;mso-width-percent:0;mso-height-percent:0;mso-wrap-distance-left:14.4pt;mso-wrap-distance-top:0;mso-wrap-distance-right:14.4pt;mso-wrap-distance-bottom:0;mso-position-horizontal:right;mso-position-horizontal-relative:margin;mso-position-vertical:absolute;mso-position-vertical-relative:page;mso-width-percent:0;mso-height-percent:0;mso-width-relative:margin;mso-height-relative:page;v-text-anchor:top" o:gfxdata="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" filled="f" stroked="f" strokeweight=".5pt">
-                    <v:textbox inset="0,0,0,0">
-                      <w:txbxContent>
-                        <w:p>
-                          <w:pPr>
-                            <w:pStyle w:val="NoSpacing"/>
-                            <w:spacing w:before="40" w:after="40"/>
-                            <w:rPr>
-                              <w:caps/>
-                              <w:color w:val="1F3864" w:themeColor="accent5" w:themeShade="80"/>
-                              <w:sz w:val="28"/>
-                              <w:szCs w:val="28"/>
-                              <w:lang w:val="nl-NL"/>
-                            </w:rPr>
-                          </w:pPr>
-                          <w:r>
-                            <w:rPr>
-                              <w:color w:val="5B9BD5" w:themeColor="accent1"/>
-                              <w:sz w:val="72"/>
-                              <w:szCs w:val="72"/>
-                              <w:lang w:val="nl-NL"/>
-                            </w:rPr>
-                            <w:t>Evaluatierapport</w:t>
-                          </w:r>
-                          <w:r>
-                            <w:rPr>
-                              <w:color w:val="5B9BD5" w:themeColor="accent1"/>
-                              <w:sz w:val="72"/>
-                              <w:szCs w:val="72"/>
-                              <w:lang w:val="nl-NL"/>
-                            </w:rPr>
-                            <w:t xml:space="preserve"> en verslag</w:t>
-                          </w:r>
-                        </w:p>
-                        <w:sdt>
-                          <w:sdtPr>
-                            <w:rPr>
-                              <w:caps/>
-                              <w:color w:val="4472C4" w:themeColor="accent5"/>
-                              <w:szCs w:val="24"/>
-                            </w:rPr>
-                            <w:alias w:val="Auteur"/>
-                            <w:tag w:val=""/>
-                            <w:id w:val="-46842574"/>
-                            <w:dataBinding w:prefixMappings="xmlns:ns0='http://purl.org/dc/elements/1.1/' xmlns:ns1='http://schemas.openxmlformats.org/package/2006/metadata/core-properties' " w:xpath="/ns1:coreProperties[1]/ns0:creator[1]" w:storeItemID="{6C3C8BC8-F283-45AE-878A-BAB7291924A1}"/>
-                            <w:text/>
-                          </w:sdtPr>
-                          <w:sdtEndPr/>
-                          <w:sdtContent>
-                            <w:p>
-                              <w:pPr>
-                                <w:pStyle w:val="NoSpacing"/>
-                                <w:spacing w:before="80" w:after="40"/>
-                                <w:rPr>
-                                  <w:caps/>
-                                  <w:color w:val="4472C4" w:themeColor="accent5"/>
-                                  <w:szCs w:val="24"/>
-                                  <w:lang w:val="nl-NL"/>
-                                </w:rPr>
-                              </w:pPr>
-                              <w:r>
-                                <w:rPr>
-                                  <w:caps/>
-                                  <w:color w:val="4472C4" w:themeColor="accent5"/>
-                                  <w:szCs w:val="24"/>
-                                  <w:lang w:val="nl-NL"/>
-                                </w:rPr>
-                                <w:t>Tarik Hacialiogullari &amp; Santino bonora</w:t>
-                              </w:r>
-                            </w:p>
-                          </w:sdtContent>
-                        </w:sdt>
-                      </w:txbxContent>
-                    </v:textbox>
-                    <w10:wrap type="square" anchorx="margin" anchory="page"/>
-                  </v:shape>
-                </w:pict>
-              </mc:Fallback>
-            </mc:AlternateContent>
-          </w:r>
-          <w:r>
-            <w:rPr>
-              <w:noProof/>
-              <w:lang w:eastAsia="nl-NL"/>
-            </w:rPr>
-            <mc:AlternateContent>
-              <mc:Choice Requires="wps">
-                <w:drawing>
                   <wp:anchor distT="0" distB="0" distL="114300" distR="114300" simplePos="0" relativeHeight="251661312" behindDoc="1" locked="0" layoutInCell="1" allowOverlap="1" wp14:anchorId="26FBEB6E" wp14:editId="29839901">
                     <wp:simplePos x="0" y="0"/>
                     <wp:positionH relativeFrom="margin">
-                      <wp:posOffset>395605</wp:posOffset>
+                      <wp:posOffset>433705</wp:posOffset>
                     </wp:positionH>
                     <wp:positionV relativeFrom="paragraph">
-                      <wp:posOffset>5301615</wp:posOffset>
+                      <wp:posOffset>5177790</wp:posOffset>
                     </wp:positionV>
                     <wp:extent cx="3672840" cy="632460"/>
                     <wp:effectExtent l="0" t="0" r="22860" b="15240"/>
@@ -391,7 +161,11 @@
               </mc:Choice>
               <mc:Fallback>
                 <w:pict>
-                  <v:shape w14:anchorId="26FBEB6E" id="Tekstvak 1" o:spid="_x0000_s1027" type="#_x0000_t202" style="position:absolute;margin-left:31.15pt;margin-top:417.45pt;width:289.2pt;height:49.8pt;z-index:-251655168;visibility:visible;mso-wrap-style:square;mso-width-percent:0;mso-height-percent:0;mso-wrap-distance-left:9pt;mso-wrap-distance-top:0;mso-wrap-distance-right:9pt;mso-wrap-distance-bottom:0;mso-position-horizontal:absolute;mso-position-horizontal-relative:margin;mso-position-vertical:absolute;mso-position-vertical-relative:text;mso-width-percent:0;mso-height-percent:0;mso-width-relative:margin;mso-height-relative:margin;v-text-anchor:top" o:gfxdata="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" fillcolor="white [3212]" strokecolor="white [3212]" strokeweight=".5pt">
+                  <v:shapetype w14:anchorId="26FBEB6E" id="_x0000_t202" coordsize="21600,21600" o:spt="202" path="m,l,21600r21600,l21600,xe">
+                    <v:stroke joinstyle="miter"/>
+                    <v:path gradientshapeok="t" o:connecttype="rect"/>
+                  </v:shapetype>
+                  <v:shape id="Tekstvak 1" o:spid="_x0000_s1026" type="#_x0000_t202" style="position:absolute;margin-left:34.15pt;margin-top:407.7pt;width:289.2pt;height:49.8pt;z-index:-251655168;visibility:visible;mso-wrap-style:square;mso-width-percent:0;mso-height-percent:0;mso-wrap-distance-left:9pt;mso-wrap-distance-top:0;mso-wrap-distance-right:9pt;mso-wrap-distance-bottom:0;mso-position-horizontal:absolute;mso-position-horizontal-relative:margin;mso-position-vertical:absolute;mso-position-vertical-relative:text;mso-width-percent:0;mso-height-percent:0;mso-width-relative:margin;mso-height-relative:margin;v-text-anchor:top" o:gfxdata="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" fillcolor="white [3212]" strokecolor="white [3212]" strokeweight=".5pt">
                     <v:textbox>
                       <w:txbxContent>
                         <w:p>
@@ -470,6 +244,290 @@
                       </w:txbxContent>
                     </v:textbox>
                     <w10:wrap type="through" anchorx="margin"/>
+                  </v:shape>
+                </w:pict>
+              </mc:Fallback>
+            </mc:AlternateContent>
+          </w:r>
+          <w:r>
+            <w:rPr>
+              <w:noProof/>
+              <w:lang w:eastAsia="nl-NL"/>
+            </w:rPr>
+            <mc:AlternateContent>
+              <mc:Choice Requires="wps">
+                <w:drawing>
+                  <wp:anchor distT="0" distB="0" distL="182880" distR="182880" simplePos="0" relativeHeight="251660288" behindDoc="0" locked="0" layoutInCell="1" allowOverlap="1" wp14:anchorId="78D8FF74" wp14:editId="37CD033F">
+                    <wp:simplePos x="0" y="0"/>
+                    <wp:positionH relativeFrom="margin">
+                      <wp:align>right</wp:align>
+                    </wp:positionH>
+                    <wp:positionV relativeFrom="page">
+                      <wp:posOffset>5090160</wp:posOffset>
+                    </wp:positionV>
+                    <wp:extent cx="5311140" cy="2583180"/>
+                    <wp:effectExtent l="0" t="0" r="3810" b="7620"/>
+                    <wp:wrapSquare wrapText="bothSides"/>
+                    <wp:docPr id="131" name="Tekstvak 131"/>
+                    <wp:cNvGraphicFramePr/>
+                    <a:graphic xmlns:a="http://schemas.openxmlformats.org/drawingml/2006/main">
+                      <a:graphicData uri="http://schemas.microsoft.com/office/word/2010/wordprocessingShape">
+                        <wps:wsp>
+                          <wps:cNvSpPr txBox="1"/>
+                          <wps:spPr>
+                            <a:xfrm>
+                              <a:off x="0" y="0"/>
+                              <a:ext cx="5311140" cy="2583180"/>
+                            </a:xfrm>
+                            <a:prstGeom prst="rect">
+                              <a:avLst/>
+                            </a:prstGeom>
+                            <a:noFill/>
+                            <a:ln w="6350">
+                              <a:noFill/>
+                            </a:ln>
+                            <a:effectLst/>
+                          </wps:spPr>
+                          <wps:style>
+                            <a:lnRef idx="0">
+                              <a:schemeClr val="accent1"/>
+                            </a:lnRef>
+                            <a:fillRef idx="0">
+                              <a:schemeClr val="accent1"/>
+                            </a:fillRef>
+                            <a:effectRef idx="0">
+                              <a:schemeClr val="accent1"/>
+                            </a:effectRef>
+                            <a:fontRef idx="minor">
+                              <a:schemeClr val="dk1"/>
+                            </a:fontRef>
+                          </wps:style>
+                          <wps:txbx>
+                            <w:txbxContent>
+                              <w:p>
+                                <w:pPr>
+                                  <w:pStyle w:val="NoSpacing"/>
+                                  <w:spacing w:before="40" w:after="40"/>
+                                  <w:rPr>
+                                    <w:color w:val="5B9BD5" w:themeColor="accent1"/>
+                                    <w:sz w:val="72"/>
+                                    <w:szCs w:val="72"/>
+                                    <w:lang w:val="nl-NL"/>
+                                  </w:rPr>
+                                </w:pPr>
+                                <w:r>
+                                  <w:rPr>
+                                    <w:color w:val="5B9BD5" w:themeColor="accent1"/>
+                                    <w:sz w:val="72"/>
+                                    <w:szCs w:val="72"/>
+                                    <w:lang w:val="nl-NL"/>
+                                  </w:rPr>
+                                  <w:t>Project WebSentiment</w:t>
+                                </w:r>
+                              </w:p>
+                              <w:sdt>
+                                <w:sdtPr>
+                                  <w:rPr>
+                                    <w:caps/>
+                                    <w:color w:val="1F3864" w:themeColor="accent5" w:themeShade="80"/>
+                                    <w:sz w:val="28"/>
+                                    <w:szCs w:val="28"/>
+                                  </w:rPr>
+                                  <w:alias w:val="Ondertitel"/>
+                                  <w:tag w:val=""/>
+                                  <w:id w:val="-1297061449"/>
+                                  <w:dataBinding w:prefixMappings="xmlns:ns0='http://purl.org/dc/elements/1.1/' xmlns:ns1='http://schemas.openxmlformats.org/package/2006/metadata/core-properties' " w:xpath="/ns1:coreProperties[1]/ns0:subject[1]" w:storeItemID="{6C3C8BC8-F283-45AE-878A-BAB7291924A1}"/>
+                                  <w:text/>
+                                </w:sdtPr>
+                                <w:sdtContent>
+                                  <w:p>
+                                    <w:pPr>
+                                      <w:pStyle w:val="NoSpacing"/>
+                                      <w:spacing w:before="40" w:after="40"/>
+                                      <w:rPr>
+                                        <w:rFonts w:eastAsiaTheme="minorHAnsi"/>
+                                        <w:caps/>
+                                        <w:color w:val="1F3864" w:themeColor="accent5" w:themeShade="80"/>
+                                        <w:sz w:val="28"/>
+                                        <w:szCs w:val="28"/>
+                                        <w:lang w:val="nl-NL"/>
+                                      </w:rPr>
+                                    </w:pPr>
+                                    <w:r>
+                                      <w:rPr>
+                                        <w:caps/>
+                                        <w:color w:val="1F3864" w:themeColor="accent5" w:themeShade="80"/>
+                                        <w:sz w:val="28"/>
+                                        <w:szCs w:val="28"/>
+                                      </w:rPr>
+                                      <w:t>Evaluatierapport en verslag</w:t>
+                                    </w:r>
+                                  </w:p>
+                                </w:sdtContent>
+                              </w:sdt>
+                              <w:sdt>
+                                <w:sdtPr>
+                                  <w:rPr>
+                                    <w:caps/>
+                                    <w:color w:val="4472C4" w:themeColor="accent5"/>
+                                    <w:szCs w:val="24"/>
+                                  </w:rPr>
+                                  <w:alias w:val="Auteur"/>
+                                  <w:tag w:val=""/>
+                                  <w:id w:val="-46842574"/>
+                                  <w:dataBinding w:prefixMappings="xmlns:ns0='http://purl.org/dc/elements/1.1/' xmlns:ns1='http://schemas.openxmlformats.org/package/2006/metadata/core-properties' " w:xpath="/ns1:coreProperties[1]/ns0:creator[1]" w:storeItemID="{6C3C8BC8-F283-45AE-878A-BAB7291924A1}"/>
+                                  <w:text/>
+                                </w:sdtPr>
+                                <w:sdtEndPr/>
+                                <w:sdtContent>
+                                  <w:p>
+                                    <w:pPr>
+                                      <w:pStyle w:val="NoSpacing"/>
+                                      <w:spacing w:before="80" w:after="40"/>
+                                      <w:rPr>
+                                        <w:caps/>
+                                        <w:color w:val="4472C4" w:themeColor="accent5"/>
+                                        <w:szCs w:val="24"/>
+                                      </w:rPr>
+                                    </w:pPr>
+                                    <w:r>
+                                      <w:rPr>
+                                        <w:caps/>
+                                        <w:color w:val="4472C4" w:themeColor="accent5"/>
+                                        <w:szCs w:val="24"/>
+                                        <w:lang w:val="nl-NL"/>
+                                      </w:rPr>
+                                      <w:t>Tarik Hacialiogullari &amp; Santino bonora</w:t>
+                                    </w:r>
+                                  </w:p>
+                                </w:sdtContent>
+                              </w:sdt>
+                            </w:txbxContent>
+                          </wps:txbx>
+                          <wps:bodyPr rot="0" spcFirstLastPara="0" vertOverflow="overflow" horzOverflow="overflow" vert="horz" wrap="square" lIns="0" tIns="0" rIns="0" bIns="0" numCol="1" spcCol="0" rtlCol="0" fromWordArt="0" anchor="t" anchorCtr="0" forceAA="0" compatLnSpc="1">
+                            <a:prstTxWarp prst="textNoShape">
+                              <a:avLst/>
+                            </a:prstTxWarp>
+                            <a:noAutofit/>
+                          </wps:bodyPr>
+                        </wps:wsp>
+                      </a:graphicData>
+                    </a:graphic>
+                    <wp14:sizeRelH relativeFrom="margin">
+                      <wp14:pctWidth>0</wp14:pctWidth>
+                    </wp14:sizeRelH>
+                    <wp14:sizeRelV relativeFrom="page">
+                      <wp14:pctHeight>0</wp14:pctHeight>
+                    </wp14:sizeRelV>
+                  </wp:anchor>
+                </w:drawing>
+              </mc:Choice>
+              <mc:Fallback>
+                <w:pict>
+                  <v:shape w14:anchorId="78D8FF74" id="Tekstvak 131" o:spid="_x0000_s1027" type="#_x0000_t202" style="position:absolute;margin-left:367pt;margin-top:400.8pt;width:418.2pt;height:203.4pt;z-index:251660288;visibility:visible;mso-wrap-style:square;mso-width-percent:0;mso-height-percent:0;mso-wrap-distance-left:14.4pt;mso-wrap-distance-top:0;mso-wrap-distance-right:14.4pt;mso-wrap-distance-bottom:0;mso-position-horizontal:right;mso-position-horizontal-relative:margin;mso-position-vertical:absolute;mso-position-vertical-relative:page;mso-width-percent:0;mso-height-percent:0;mso-width-relative:margin;mso-height-relative:page;v-text-anchor:top" o:gfxdata="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" filled="f" stroked="f" strokeweight=".5pt">
+                    <v:textbox inset="0,0,0,0">
+                      <w:txbxContent>
+                        <w:p>
+                          <w:pPr>
+                            <w:pStyle w:val="NoSpacing"/>
+                            <w:spacing w:before="40" w:after="40"/>
+                            <w:rPr>
+                              <w:color w:val="5B9BD5" w:themeColor="accent1"/>
+                              <w:sz w:val="72"/>
+                              <w:szCs w:val="72"/>
+                              <w:lang w:val="nl-NL"/>
+                            </w:rPr>
+                          </w:pPr>
+                          <w:r>
+                            <w:rPr>
+                              <w:color w:val="5B9BD5" w:themeColor="accent1"/>
+                              <w:sz w:val="72"/>
+                              <w:szCs w:val="72"/>
+                              <w:lang w:val="nl-NL"/>
+                            </w:rPr>
+                            <w:t>Project WebSentiment</w:t>
+                          </w:r>
+                        </w:p>
+                        <w:sdt>
+                          <w:sdtPr>
+                            <w:rPr>
+                              <w:caps/>
+                              <w:color w:val="1F3864" w:themeColor="accent5" w:themeShade="80"/>
+                              <w:sz w:val="28"/>
+                              <w:szCs w:val="28"/>
+                            </w:rPr>
+                            <w:alias w:val="Ondertitel"/>
+                            <w:tag w:val=""/>
+                            <w:id w:val="-1297061449"/>
+                            <w:dataBinding w:prefixMappings="xmlns:ns0='http://purl.org/dc/elements/1.1/' xmlns:ns1='http://schemas.openxmlformats.org/package/2006/metadata/core-properties' " w:xpath="/ns1:coreProperties[1]/ns0:subject[1]" w:storeItemID="{6C3C8BC8-F283-45AE-878A-BAB7291924A1}"/>
+                            <w:text/>
+                          </w:sdtPr>
+                          <w:sdtContent>
+                            <w:p>
+                              <w:pPr>
+                                <w:pStyle w:val="NoSpacing"/>
+                                <w:spacing w:before="40" w:after="40"/>
+                                <w:rPr>
+                                  <w:rFonts w:eastAsiaTheme="minorHAnsi"/>
+                                  <w:caps/>
+                                  <w:color w:val="1F3864" w:themeColor="accent5" w:themeShade="80"/>
+                                  <w:sz w:val="28"/>
+                                  <w:szCs w:val="28"/>
+                                  <w:lang w:val="nl-NL"/>
+                                </w:rPr>
+                              </w:pPr>
+                              <w:r>
+                                <w:rPr>
+                                  <w:caps/>
+                                  <w:color w:val="1F3864" w:themeColor="accent5" w:themeShade="80"/>
+                                  <w:sz w:val="28"/>
+                                  <w:szCs w:val="28"/>
+                                </w:rPr>
+                                <w:t>Evaluatierapport en verslag</w:t>
+                              </w:r>
+                            </w:p>
+                          </w:sdtContent>
+                        </w:sdt>
+                        <w:sdt>
+                          <w:sdtPr>
+                            <w:rPr>
+                              <w:caps/>
+                              <w:color w:val="4472C4" w:themeColor="accent5"/>
+                              <w:szCs w:val="24"/>
+                            </w:rPr>
+                            <w:alias w:val="Auteur"/>
+                            <w:tag w:val=""/>
+                            <w:id w:val="-46842574"/>
+                            <w:dataBinding w:prefixMappings="xmlns:ns0='http://purl.org/dc/elements/1.1/' xmlns:ns1='http://schemas.openxmlformats.org/package/2006/metadata/core-properties' " w:xpath="/ns1:coreProperties[1]/ns0:creator[1]" w:storeItemID="{6C3C8BC8-F283-45AE-878A-BAB7291924A1}"/>
+                            <w:text/>
+                          </w:sdtPr>
+                          <w:sdtEndPr/>
+                          <w:sdtContent>
+                            <w:p>
+                              <w:pPr>
+                                <w:pStyle w:val="NoSpacing"/>
+                                <w:spacing w:before="80" w:after="40"/>
+                                <w:rPr>
+                                  <w:caps/>
+                                  <w:color w:val="4472C4" w:themeColor="accent5"/>
+                                  <w:szCs w:val="24"/>
+                                </w:rPr>
+                              </w:pPr>
+                              <w:r>
+                                <w:rPr>
+                                  <w:caps/>
+                                  <w:color w:val="4472C4" w:themeColor="accent5"/>
+                                  <w:szCs w:val="24"/>
+                                  <w:lang w:val="nl-NL"/>
+                                </w:rPr>
+                                <w:t>Tarik Hacialiogullari &amp; Santino bonora</w:t>
+                              </w:r>
+                            </w:p>
+                          </w:sdtContent>
+                        </w:sdt>
+                      </w:txbxContent>
+                    </v:textbox>
+                    <w10:wrap type="square" anchorx="margin" anchory="page"/>
                   </v:shape>
                 </w:pict>
               </mc:Fallback>
@@ -692,15 +750,7 @@
             <w:rPr>
               <w:lang w:val="nl-NL"/>
             </w:rPr>
-            <w:t>Inhouds</w:t>
-          </w:r>
-          <w:bookmarkStart w:id="0" w:name="_GoBack"/>
-          <w:bookmarkEnd w:id="0"/>
-          <w:r>
-            <w:rPr>
-              <w:lang w:val="nl-NL"/>
-            </w:rPr>
-            <w:t>opgave</w:t>
+            <w:t>Inhoudsopgave</w:t>
           </w:r>
         </w:p>
         <w:p>
@@ -724,7 +774,7 @@
           <w:r>
             <w:fldChar w:fldCharType="separate"/>
           </w:r>
-          <w:hyperlink w:anchor="_Toc485201340" w:history="1">
+          <w:hyperlink w:anchor="_Toc485246456" w:history="1">
             <w:r>
               <w:rPr>
                 <w:rStyle w:val="Hyperlink"/>
@@ -751,7 +801,7 @@
                 <w:noProof/>
                 <w:webHidden/>
               </w:rPr>
-              <w:instrText xml:space="preserve"> PAGEREF _Toc485201340 \h </w:instrText>
+              <w:instrText xml:space="preserve"> PAGEREF _Toc485246456 \h </w:instrText>
             </w:r>
             <w:r>
               <w:rPr>
@@ -794,7 +844,7 @@
               <w:lang w:val="nl-NL" w:eastAsia="nl-NL"/>
             </w:rPr>
           </w:pPr>
-          <w:hyperlink w:anchor="_Toc485201341" w:history="1">
+          <w:hyperlink w:anchor="_Toc485246457" w:history="1">
             <w:r>
               <w:rPr>
                 <w:rStyle w:val="Hyperlink"/>
@@ -821,7 +871,7 @@
                 <w:noProof/>
                 <w:webHidden/>
               </w:rPr>
-              <w:instrText xml:space="preserve"> PAGEREF _Toc485201341 \h </w:instrText>
+              <w:instrText xml:space="preserve"> PAGEREF _Toc485246457 \h </w:instrText>
             </w:r>
             <w:r>
               <w:rPr>
@@ -864,7 +914,7 @@
               <w:lang w:val="nl-NL" w:eastAsia="nl-NL"/>
             </w:rPr>
           </w:pPr>
-          <w:hyperlink w:anchor="_Toc485201342" w:history="1">
+          <w:hyperlink w:anchor="_Toc485246458" w:history="1">
             <w:r>
               <w:rPr>
                 <w:rStyle w:val="Hyperlink"/>
@@ -891,7 +941,7 @@
                 <w:noProof/>
                 <w:webHidden/>
               </w:rPr>
-              <w:instrText xml:space="preserve"> PAGEREF _Toc485201342 \h </w:instrText>
+              <w:instrText xml:space="preserve"> PAGEREF _Toc485246458 \h </w:instrText>
             </w:r>
             <w:r>
               <w:rPr>
@@ -934,7 +984,7 @@
               <w:lang w:val="nl-NL" w:eastAsia="nl-NL"/>
             </w:rPr>
           </w:pPr>
-          <w:hyperlink w:anchor="_Toc485201343" w:history="1">
+          <w:hyperlink w:anchor="_Toc485246459" w:history="1">
             <w:r>
               <w:rPr>
                 <w:rStyle w:val="Hyperlink"/>
@@ -961,7 +1011,7 @@
                 <w:noProof/>
                 <w:webHidden/>
               </w:rPr>
-              <w:instrText xml:space="preserve"> PAGEREF _Toc485201343 \h </w:instrText>
+              <w:instrText xml:space="preserve"> PAGEREF _Toc485246459 \h </w:instrText>
             </w:r>
             <w:r>
               <w:rPr>
@@ -1004,7 +1054,7 @@
               <w:lang w:val="nl-NL" w:eastAsia="nl-NL"/>
             </w:rPr>
           </w:pPr>
-          <w:hyperlink w:anchor="_Toc485201344" w:history="1">
+          <w:hyperlink w:anchor="_Toc485246460" w:history="1">
             <w:r>
               <w:rPr>
                 <w:rStyle w:val="Hyperlink"/>
@@ -1031,7 +1081,7 @@
                 <w:noProof/>
                 <w:webHidden/>
               </w:rPr>
-              <w:instrText xml:space="preserve"> PAGEREF _Toc485201344 \h </w:instrText>
+              <w:instrText xml:space="preserve"> PAGEREF _Toc485246460 \h </w:instrText>
             </w:r>
             <w:r>
               <w:rPr>
@@ -1074,7 +1124,7 @@
               <w:lang w:val="nl-NL" w:eastAsia="nl-NL"/>
             </w:rPr>
           </w:pPr>
-          <w:hyperlink w:anchor="_Toc485201345" w:history="1">
+          <w:hyperlink w:anchor="_Toc485246461" w:history="1">
             <w:r>
               <w:rPr>
                 <w:rStyle w:val="Hyperlink"/>
@@ -1101,7 +1151,7 @@
                 <w:noProof/>
                 <w:webHidden/>
               </w:rPr>
-              <w:instrText xml:space="preserve"> PAGEREF _Toc485201345 \h </w:instrText>
+              <w:instrText xml:space="preserve"> PAGEREF _Toc485246461 \h </w:instrText>
             </w:r>
             <w:r>
               <w:rPr>
@@ -1153,12 +1203,12 @@
       <w:pPr>
         <w:pStyle w:val="Heading1"/>
       </w:pPr>
-      <w:bookmarkStart w:id="1" w:name="_Toc485201340"/>
+      <w:bookmarkStart w:id="0" w:name="_Toc485246456"/>
       <w:r>
         <w:lastRenderedPageBreak/>
         <w:t>Inleiding</w:t>
       </w:r>
-      <w:bookmarkEnd w:id="1"/>
+      <w:bookmarkEnd w:id="0"/>
     </w:p>
     <w:p>
       <w:r>
@@ -1188,11 +1238,11 @@
       <w:pPr>
         <w:pStyle w:val="Heading2"/>
       </w:pPr>
-      <w:bookmarkStart w:id="2" w:name="_Toc485201341"/>
+      <w:bookmarkStart w:id="1" w:name="_Toc485246457"/>
       <w:r>
         <w:t>Nigel Severing</w:t>
       </w:r>
-      <w:bookmarkEnd w:id="2"/>
+      <w:bookmarkEnd w:id="1"/>
     </w:p>
     <w:p>
       <w:r>
@@ -1202,6 +1252,11 @@
         <w:t>. Ook is er tijdens het bespreken van de enquête naar voren gekomen dat hij vond dat wij professioneel over kwamen. Het uitleggen van de applicatie had hij verwacht dat dat anders zou lopen.</w:t>
       </w:r>
       <w:r>
+        <w:t xml:space="preserve"> Maar hij was verder tevreden omdat dat wat uitgelegd was wel duidelijk was.</w:t>
+      </w:r>
+      <w:bookmarkStart w:id="2" w:name="_GoBack"/>
+      <w:bookmarkEnd w:id="2"/>
+      <w:r>
         <w:t xml:space="preserve"> </w:t>
       </w:r>
     </w:p>
@@ -1209,7 +1264,7 @@
       <w:pPr>
         <w:pStyle w:val="Heading1"/>
       </w:pPr>
-      <w:bookmarkStart w:id="3" w:name="_Toc485201342"/>
+      <w:bookmarkStart w:id="3" w:name="_Toc485246458"/>
       <w:r>
         <w:t>Zelfevaluatie</w:t>
       </w:r>
@@ -1219,7 +1274,7 @@
       <w:pPr>
         <w:pStyle w:val="Heading2"/>
       </w:pPr>
-      <w:bookmarkStart w:id="4" w:name="_Toc485201343"/>
+      <w:bookmarkStart w:id="4" w:name="_Toc485246459"/>
       <w:r>
         <w:t>Santino Bonora</w:t>
       </w:r>
@@ -1242,7 +1297,7 @@
       <w:pPr>
         <w:pStyle w:val="Heading2"/>
       </w:pPr>
-      <w:bookmarkStart w:id="5" w:name="_Toc485201344"/>
+      <w:bookmarkStart w:id="5" w:name="_Toc485246460"/>
       <w:r>
         <w:t>Tarik Hacialiogullari</w:t>
       </w:r>
@@ -1298,7 +1353,7 @@
       <w:pPr>
         <w:pStyle w:val="Heading1"/>
       </w:pPr>
-      <w:bookmarkStart w:id="6" w:name="_Toc485201345"/>
+      <w:bookmarkStart w:id="6" w:name="_Toc485246461"/>
       <w:r>
         <w:lastRenderedPageBreak/>
         <w:t>Revisie</w:t>
@@ -4518,7 +4573,7 @@
 </file>
 
 <file path=customXml/itemProps2.xml><?xml version="1.0" encoding="utf-8"?>
-<ds:datastoreItem xmlns:ds="http://schemas.openxmlformats.org/officeDocument/2006/customXml" ds:itemID="{2AD83E52-BCFA-4B89-9FA7-766353BFF42B}">
+<ds:datastoreItem xmlns:ds="http://schemas.openxmlformats.org/officeDocument/2006/customXml" ds:itemID="{30973BF5-F00A-44DC-ABE7-B7161E26C652}">
   <ds:schemaRefs>
     <ds:schemaRef ds:uri="http://schemas.openxmlformats.org/officeDocument/2006/bibliography"/>
   </ds:schemaRefs>

</xml_diff>

<commit_message>
Evaluatie verslag bijgewerkt Nigel + Tarik
</commit_message>
<xml_diff>
--- a/Documentatie/Kerntaak-3/3.2.6_Evaluatierapport-van-het-implementatietraject-waarin-de gegevens-zoals-besproken-met-de opdrachtgever-zijn-vastgelegd/2017-06-09_Evaluatie +verslag_V1.docx
+++ b/Documentatie/Kerntaak-3/3.2.6_Evaluatierapport-van-het-implementatietraject-waarin-de gegevens-zoals-besproken-met-de opdrachtgever-zijn-vastgelegd/2017-06-09_Evaluatie +verslag_V1.docx
@@ -1,6 +1,6 @@
 
 <file path=word/document.xml><?xml version="1.0" encoding="utf-8"?>
-<w:document xmlns:wpc="http://schemas.microsoft.com/office/word/2010/wordprocessingCanvas" xmlns:mc="http://schemas.openxmlformats.org/markup-compatibility/2006" xmlns:o="urn:schemas-microsoft-com:office:office" xmlns:r="http://schemas.openxmlformats.org/officeDocument/2006/relationships" xmlns:m="http://schemas.openxmlformats.org/officeDocument/2006/math" xmlns:v="urn:schemas-microsoft-com:vml" xmlns:wp14="http://schemas.microsoft.com/office/word/2010/wordprocessingDrawing" xmlns:wp="http://schemas.openxmlformats.org/drawingml/2006/wordprocessingDrawing" xmlns:w10="urn:schemas-microsoft-com:office:word" xmlns:w="http://schemas.openxmlformats.org/wordprocessingml/2006/main" xmlns:w14="http://schemas.microsoft.com/office/word/2010/wordml" xmlns:w15="http://schemas.microsoft.com/office/word/2012/wordml" xmlns:wpg="http://schemas.microsoft.com/office/word/2010/wordprocessingGroup" xmlns:wpi="http://schemas.microsoft.com/office/word/2010/wordprocessingInk" xmlns:wne="http://schemas.microsoft.com/office/word/2006/wordml" xmlns:wps="http://schemas.microsoft.com/office/word/2010/wordprocessingShape" mc:Ignorable="w14 w15 wp14">
+<w:document xmlns:wpc="http://schemas.microsoft.com/office/word/2010/wordprocessingCanvas" xmlns:cx="http://schemas.microsoft.com/office/drawing/2014/chartex" xmlns:cx1="http://schemas.microsoft.com/office/drawing/2015/9/8/chartex" xmlns:cx2="http://schemas.microsoft.com/office/drawing/2015/10/21/chartex" xmlns:cx3="http://schemas.microsoft.com/office/drawing/2016/5/9/chartex" xmlns:cx4="http://schemas.microsoft.com/office/drawing/2016/5/10/chartex" xmlns:cx5="http://schemas.microsoft.com/office/drawing/2016/5/11/chartex" xmlns:mc="http://schemas.openxmlformats.org/markup-compatibility/2006" xmlns:o="urn:schemas-microsoft-com:office:office" xmlns:r="http://schemas.openxmlformats.org/officeDocument/2006/relationships" xmlns:m="http://schemas.openxmlformats.org/officeDocument/2006/math" xmlns:v="urn:schemas-microsoft-com:vml" xmlns:wp14="http://schemas.microsoft.com/office/word/2010/wordprocessingDrawing" xmlns:wp="http://schemas.openxmlformats.org/drawingml/2006/wordprocessingDrawing" xmlns:w10="urn:schemas-microsoft-com:office:word" xmlns:w="http://schemas.openxmlformats.org/wordprocessingml/2006/main" xmlns:w14="http://schemas.microsoft.com/office/word/2010/wordml" xmlns:w15="http://schemas.microsoft.com/office/word/2012/wordml" xmlns:w16se="http://schemas.microsoft.com/office/word/2015/wordml/symex" xmlns:wpg="http://schemas.microsoft.com/office/word/2010/wordprocessingGroup" xmlns:wpi="http://schemas.microsoft.com/office/word/2010/wordprocessingInk" xmlns:wne="http://schemas.microsoft.com/office/word/2006/wordml" xmlns:wps="http://schemas.microsoft.com/office/word/2010/wordprocessingShape" mc:Ignorable="w14 w15 w16se wp14">
   <w:body>
     <w:sdt>
       <w:sdtPr>
@@ -17,7 +17,7 @@
           <w:r>
             <w:rPr>
               <w:noProof/>
-              <w:lang w:eastAsia="nl-NL"/>
+              <w:lang w:val="en-GB" w:eastAsia="en-GB"/>
             </w:rPr>
             <mc:AlternateContent>
               <mc:Choice Requires="wps">
@@ -71,7 +71,7 @@
                             <w:txbxContent>
                               <w:p>
                                 <w:pPr>
-                                  <w:pStyle w:val="NoSpacing"/>
+                                  <w:pStyle w:val="Geenafstand"/>
                                   <w:spacing w:before="40" w:after="40"/>
                                   <w:rPr>
                                     <w:caps/>
@@ -117,7 +117,7 @@
                                 <w:sdtContent>
                                   <w:p>
                                     <w:pPr>
-                                      <w:pStyle w:val="NoSpacing"/>
+                                      <w:pStyle w:val="Geenafstand"/>
                                       <w:spacing w:before="80" w:after="40"/>
                                       <w:rPr>
                                         <w:caps/>
@@ -247,7 +247,7 @@
           <w:r>
             <w:rPr>
               <w:noProof/>
-              <w:lang w:eastAsia="nl-NL"/>
+              <w:lang w:val="en-GB" w:eastAsia="en-GB"/>
             </w:rPr>
             <mc:AlternateContent>
               <mc:Choice Requires="wps">
@@ -308,6 +308,12 @@
                                     <w:lang w:val="en-GB"/>
                                   </w:rPr>
                                   <w:t xml:space="preserve">Datum: </w:t>
+                                </w:r>
+                                <w:r>
+                                  <w:rPr>
+                                    <w:lang w:val="en-GB"/>
+                                  </w:rPr>
+                                  <w:t>0</w:t>
                                 </w:r>
                                 <w:r>
                                   <w:rPr>
@@ -391,7 +397,11 @@
               </mc:Choice>
               <mc:Fallback>
                 <w:pict>
-                  <v:shape w14:anchorId="26FBEB6E" id="Tekstvak 1" o:spid="_x0000_s1027" type="#_x0000_t202" style="position:absolute;margin-left:31.15pt;margin-top:417.45pt;width:289.2pt;height:49.8pt;z-index:-251655168;visibility:visible;mso-wrap-style:square;mso-width-percent:0;mso-height-percent:0;mso-wrap-distance-left:9pt;mso-wrap-distance-top:0;mso-wrap-distance-right:9pt;mso-wrap-distance-bottom:0;mso-position-horizontal:absolute;mso-position-horizontal-relative:margin;mso-position-vertical:absolute;mso-position-vertical-relative:text;mso-width-percent:0;mso-height-percent:0;mso-width-relative:margin;mso-height-relative:margin;v-text-anchor:top" o:gfxdata="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" fillcolor="white [3212]" strokecolor="white [3212]" strokeweight=".5pt">
+                  <v:shapetype w14:anchorId="26FBEB6E" id="_x0000_t202" coordsize="21600,21600" o:spt="202" path="m,l,21600r21600,l21600,xe">
+                    <v:stroke joinstyle="miter"/>
+                    <v:path gradientshapeok="t" o:connecttype="rect"/>
+                  </v:shapetype>
+                  <v:shape id="Tekstvak 1" o:spid="_x0000_s1027" type="#_x0000_t202" style="position:absolute;margin-left:31.15pt;margin-top:417.45pt;width:289.2pt;height:49.8pt;z-index:-251655168;visibility:visible;mso-wrap-style:square;mso-width-percent:0;mso-height-percent:0;mso-wrap-distance-left:9pt;mso-wrap-distance-top:0;mso-wrap-distance-right:9pt;mso-wrap-distance-bottom:0;mso-position-horizontal:absolute;mso-position-horizontal-relative:margin;mso-position-vertical:absolute;mso-position-vertical-relative:text;mso-width-percent:0;mso-height-percent:0;mso-width-relative:margin;mso-height-relative:margin;v-text-anchor:top" o:gfxdata="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" fillcolor="white [3212]" strokecolor="white [3212]" strokeweight=".5pt">
                     <v:textbox>
                       <w:txbxContent>
                         <w:p>
@@ -406,6 +416,12 @@
                               <w:lang w:val="en-GB"/>
                             </w:rPr>
                             <w:t xml:space="preserve">Datum: </w:t>
+                          </w:r>
+                          <w:r>
+                            <w:rPr>
+                              <w:lang w:val="en-GB"/>
+                            </w:rPr>
+                            <w:t>0</w:t>
                           </w:r>
                           <w:r>
                             <w:rPr>
@@ -478,7 +494,7 @@
           <w:r>
             <w:rPr>
               <w:noProof/>
-              <w:lang w:eastAsia="nl-NL"/>
+              <w:lang w:val="en-GB" w:eastAsia="en-GB"/>
             </w:rPr>
             <mc:AlternateContent>
               <mc:Choice Requires="wps">
@@ -564,7 +580,7 @@
                                 <w:sdtContent>
                                   <w:p>
                                     <w:pPr>
-                                      <w:pStyle w:val="NoSpacing"/>
+                                      <w:pStyle w:val="Geenafstand"/>
                                       <w:jc w:val="right"/>
                                       <w:rPr>
                                         <w:color w:val="FFFFFF" w:themeColor="background1"/>
@@ -660,6 +676,8 @@
             <w:br w:type="page"/>
           </w:r>
         </w:p>
+        <w:bookmarkStart w:id="0" w:name="_GoBack" w:displacedByCustomXml="next"/>
+        <w:bookmarkEnd w:id="0" w:displacedByCustomXml="next"/>
       </w:sdtContent>
     </w:sdt>
     <w:sdt>
@@ -686,33 +704,25 @@
       <w:sdtContent>
         <w:p>
           <w:pPr>
-            <w:pStyle w:val="TOCHeading"/>
+            <w:pStyle w:val="Kopvaninhoudsopgave"/>
           </w:pPr>
           <w:r>
             <w:rPr>
               <w:lang w:val="nl-NL"/>
             </w:rPr>
-            <w:t>Inhouds</w:t>
-          </w:r>
-          <w:bookmarkStart w:id="0" w:name="_GoBack"/>
-          <w:bookmarkEnd w:id="0"/>
-          <w:r>
-            <w:rPr>
-              <w:lang w:val="nl-NL"/>
-            </w:rPr>
-            <w:t>opgave</w:t>
+            <w:t>Inhoudsopgave</w:t>
           </w:r>
         </w:p>
         <w:p>
           <w:pPr>
-            <w:pStyle w:val="TOC1"/>
+            <w:pStyle w:val="Inhopg1"/>
             <w:tabs>
               <w:tab w:val="right" w:leader="dot" w:pos="9062"/>
             </w:tabs>
             <w:rPr>
               <w:rFonts w:cstheme="minorBidi"/>
               <w:noProof/>
-              <w:lang w:val="nl-NL" w:eastAsia="nl-NL"/>
+              <w:lang w:val="en-GB" w:eastAsia="en-GB"/>
             </w:rPr>
           </w:pPr>
           <w:r>
@@ -724,7 +734,7 @@
           <w:r>
             <w:fldChar w:fldCharType="separate"/>
           </w:r>
-          <w:hyperlink w:anchor="_Toc485201340" w:history="1">
+          <w:hyperlink w:anchor="_Toc485283253" w:history="1">
             <w:r>
               <w:rPr>
                 <w:rStyle w:val="Hyperlink"/>
@@ -751,7 +761,7 @@
                 <w:noProof/>
                 <w:webHidden/>
               </w:rPr>
-              <w:instrText xml:space="preserve"> PAGEREF _Toc485201340 \h </w:instrText>
+              <w:instrText xml:space="preserve"> PAGEREF _Toc485283253 \h </w:instrText>
             </w:r>
             <w:r>
               <w:rPr>
@@ -784,17 +794,17 @@
         </w:p>
         <w:p>
           <w:pPr>
-            <w:pStyle w:val="TOC2"/>
+            <w:pStyle w:val="Inhopg2"/>
             <w:tabs>
               <w:tab w:val="right" w:leader="dot" w:pos="9062"/>
             </w:tabs>
             <w:rPr>
               <w:rFonts w:cstheme="minorBidi"/>
               <w:noProof/>
-              <w:lang w:val="nl-NL" w:eastAsia="nl-NL"/>
+              <w:lang w:val="en-GB" w:eastAsia="en-GB"/>
             </w:rPr>
           </w:pPr>
-          <w:hyperlink w:anchor="_Toc485201341" w:history="1">
+          <w:hyperlink w:anchor="_Toc485283254" w:history="1">
             <w:r>
               <w:rPr>
                 <w:rStyle w:val="Hyperlink"/>
@@ -821,7 +831,7 @@
                 <w:noProof/>
                 <w:webHidden/>
               </w:rPr>
-              <w:instrText xml:space="preserve"> PAGEREF _Toc485201341 \h </w:instrText>
+              <w:instrText xml:space="preserve"> PAGEREF _Toc485283254 \h </w:instrText>
             </w:r>
             <w:r>
               <w:rPr>
@@ -854,17 +864,17 @@
         </w:p>
         <w:p>
           <w:pPr>
-            <w:pStyle w:val="TOC1"/>
+            <w:pStyle w:val="Inhopg1"/>
             <w:tabs>
               <w:tab w:val="right" w:leader="dot" w:pos="9062"/>
             </w:tabs>
             <w:rPr>
               <w:rFonts w:cstheme="minorBidi"/>
               <w:noProof/>
-              <w:lang w:val="nl-NL" w:eastAsia="nl-NL"/>
+              <w:lang w:val="en-GB" w:eastAsia="en-GB"/>
             </w:rPr>
           </w:pPr>
-          <w:hyperlink w:anchor="_Toc485201342" w:history="1">
+          <w:hyperlink w:anchor="_Toc485283255" w:history="1">
             <w:r>
               <w:rPr>
                 <w:rStyle w:val="Hyperlink"/>
@@ -891,7 +901,7 @@
                 <w:noProof/>
                 <w:webHidden/>
               </w:rPr>
-              <w:instrText xml:space="preserve"> PAGEREF _Toc485201342 \h </w:instrText>
+              <w:instrText xml:space="preserve"> PAGEREF _Toc485283255 \h </w:instrText>
             </w:r>
             <w:r>
               <w:rPr>
@@ -911,7 +921,7 @@
                 <w:noProof/>
                 <w:webHidden/>
               </w:rPr>
-              <w:t>3</w:t>
+              <w:t>4</w:t>
             </w:r>
             <w:r>
               <w:rPr>
@@ -924,17 +934,17 @@
         </w:p>
         <w:p>
           <w:pPr>
-            <w:pStyle w:val="TOC2"/>
+            <w:pStyle w:val="Inhopg2"/>
             <w:tabs>
               <w:tab w:val="right" w:leader="dot" w:pos="9062"/>
             </w:tabs>
             <w:rPr>
               <w:rFonts w:cstheme="minorBidi"/>
               <w:noProof/>
-              <w:lang w:val="nl-NL" w:eastAsia="nl-NL"/>
+              <w:lang w:val="en-GB" w:eastAsia="en-GB"/>
             </w:rPr>
           </w:pPr>
-          <w:hyperlink w:anchor="_Toc485201343" w:history="1">
+          <w:hyperlink w:anchor="_Toc485283256" w:history="1">
             <w:r>
               <w:rPr>
                 <w:rStyle w:val="Hyperlink"/>
@@ -961,7 +971,7 @@
                 <w:noProof/>
                 <w:webHidden/>
               </w:rPr>
-              <w:instrText xml:space="preserve"> PAGEREF _Toc485201343 \h </w:instrText>
+              <w:instrText xml:space="preserve"> PAGEREF _Toc485283256 \h </w:instrText>
             </w:r>
             <w:r>
               <w:rPr>
@@ -981,7 +991,7 @@
                 <w:noProof/>
                 <w:webHidden/>
               </w:rPr>
-              <w:t>3</w:t>
+              <w:t>4</w:t>
             </w:r>
             <w:r>
               <w:rPr>
@@ -994,17 +1004,17 @@
         </w:p>
         <w:p>
           <w:pPr>
-            <w:pStyle w:val="TOC2"/>
+            <w:pStyle w:val="Inhopg2"/>
             <w:tabs>
               <w:tab w:val="right" w:leader="dot" w:pos="9062"/>
             </w:tabs>
             <w:rPr>
               <w:rFonts w:cstheme="minorBidi"/>
               <w:noProof/>
-              <w:lang w:val="nl-NL" w:eastAsia="nl-NL"/>
+              <w:lang w:val="en-GB" w:eastAsia="en-GB"/>
             </w:rPr>
           </w:pPr>
-          <w:hyperlink w:anchor="_Toc485201344" w:history="1">
+          <w:hyperlink w:anchor="_Toc485283257" w:history="1">
             <w:r>
               <w:rPr>
                 <w:rStyle w:val="Hyperlink"/>
@@ -1031,7 +1041,7 @@
                 <w:noProof/>
                 <w:webHidden/>
               </w:rPr>
-              <w:instrText xml:space="preserve"> PAGEREF _Toc485201344 \h </w:instrText>
+              <w:instrText xml:space="preserve"> PAGEREF _Toc485283257 \h </w:instrText>
             </w:r>
             <w:r>
               <w:rPr>
@@ -1051,7 +1061,7 @@
                 <w:noProof/>
                 <w:webHidden/>
               </w:rPr>
-              <w:t>3</w:t>
+              <w:t>4</w:t>
             </w:r>
             <w:r>
               <w:rPr>
@@ -1064,22 +1074,162 @@
         </w:p>
         <w:p>
           <w:pPr>
-            <w:pStyle w:val="TOC1"/>
+            <w:pStyle w:val="Inhopg3"/>
             <w:tabs>
               <w:tab w:val="right" w:leader="dot" w:pos="9062"/>
             </w:tabs>
             <w:rPr>
               <w:rFonts w:cstheme="minorBidi"/>
               <w:noProof/>
-              <w:lang w:val="nl-NL" w:eastAsia="nl-NL"/>
+              <w:lang w:val="en-GB" w:eastAsia="en-GB"/>
             </w:rPr>
           </w:pPr>
-          <w:hyperlink w:anchor="_Toc485201345" w:history="1">
+          <w:hyperlink w:anchor="_Toc485283258" w:history="1">
             <w:r>
               <w:rPr>
                 <w:rStyle w:val="Hyperlink"/>
                 <w:noProof/>
               </w:rPr>
+              <w:t>Implementatiefase</w:t>
+            </w:r>
+            <w:r>
+              <w:rPr>
+                <w:noProof/>
+                <w:webHidden/>
+              </w:rPr>
+              <w:tab/>
+            </w:r>
+            <w:r>
+              <w:rPr>
+                <w:noProof/>
+                <w:webHidden/>
+              </w:rPr>
+              <w:fldChar w:fldCharType="begin"/>
+            </w:r>
+            <w:r>
+              <w:rPr>
+                <w:noProof/>
+                <w:webHidden/>
+              </w:rPr>
+              <w:instrText xml:space="preserve"> PAGEREF _Toc485283258 \h </w:instrText>
+            </w:r>
+            <w:r>
+              <w:rPr>
+                <w:noProof/>
+                <w:webHidden/>
+              </w:rPr>
+            </w:r>
+            <w:r>
+              <w:rPr>
+                <w:noProof/>
+                <w:webHidden/>
+              </w:rPr>
+              <w:fldChar w:fldCharType="separate"/>
+            </w:r>
+            <w:r>
+              <w:rPr>
+                <w:noProof/>
+                <w:webHidden/>
+              </w:rPr>
+              <w:t>4</w:t>
+            </w:r>
+            <w:r>
+              <w:rPr>
+                <w:noProof/>
+                <w:webHidden/>
+              </w:rPr>
+              <w:fldChar w:fldCharType="end"/>
+            </w:r>
+          </w:hyperlink>
+        </w:p>
+        <w:p>
+          <w:pPr>
+            <w:pStyle w:val="Inhopg3"/>
+            <w:tabs>
+              <w:tab w:val="right" w:leader="dot" w:pos="9062"/>
+            </w:tabs>
+            <w:rPr>
+              <w:rFonts w:cstheme="minorBidi"/>
+              <w:noProof/>
+              <w:lang w:val="en-GB" w:eastAsia="en-GB"/>
+            </w:rPr>
+          </w:pPr>
+          <w:hyperlink w:anchor="_Toc485283259" w:history="1">
+            <w:r>
+              <w:rPr>
+                <w:rStyle w:val="Hyperlink"/>
+                <w:noProof/>
+              </w:rPr>
+              <w:t>Projectfase</w:t>
+            </w:r>
+            <w:r>
+              <w:rPr>
+                <w:noProof/>
+                <w:webHidden/>
+              </w:rPr>
+              <w:tab/>
+            </w:r>
+            <w:r>
+              <w:rPr>
+                <w:noProof/>
+                <w:webHidden/>
+              </w:rPr>
+              <w:fldChar w:fldCharType="begin"/>
+            </w:r>
+            <w:r>
+              <w:rPr>
+                <w:noProof/>
+                <w:webHidden/>
+              </w:rPr>
+              <w:instrText xml:space="preserve"> PAGEREF _Toc485283259 \h </w:instrText>
+            </w:r>
+            <w:r>
+              <w:rPr>
+                <w:noProof/>
+                <w:webHidden/>
+              </w:rPr>
+            </w:r>
+            <w:r>
+              <w:rPr>
+                <w:noProof/>
+                <w:webHidden/>
+              </w:rPr>
+              <w:fldChar w:fldCharType="separate"/>
+            </w:r>
+            <w:r>
+              <w:rPr>
+                <w:noProof/>
+                <w:webHidden/>
+              </w:rPr>
+              <w:t>4</w:t>
+            </w:r>
+            <w:r>
+              <w:rPr>
+                <w:noProof/>
+                <w:webHidden/>
+              </w:rPr>
+              <w:fldChar w:fldCharType="end"/>
+            </w:r>
+          </w:hyperlink>
+        </w:p>
+        <w:p>
+          <w:pPr>
+            <w:pStyle w:val="Inhopg1"/>
+            <w:tabs>
+              <w:tab w:val="right" w:leader="dot" w:pos="9062"/>
+            </w:tabs>
+            <w:rPr>
+              <w:rFonts w:cstheme="minorBidi"/>
+              <w:noProof/>
+              <w:lang w:val="en-GB" w:eastAsia="en-GB"/>
+            </w:rPr>
+          </w:pPr>
+          <w:hyperlink w:anchor="_Toc485283260" w:history="1">
+            <w:r>
+              <w:rPr>
+                <w:rStyle w:val="Hyperlink"/>
+                <w:noProof/>
+              </w:rPr>
               <w:t>Revisie</w:t>
             </w:r>
             <w:r>
@@ -1101,7 +1251,7 @@
                 <w:noProof/>
                 <w:webHidden/>
               </w:rPr>
-              <w:instrText xml:space="preserve"> PAGEREF _Toc485201345 \h </w:instrText>
+              <w:instrText xml:space="preserve"> PAGEREF _Toc485283260 \h </w:instrText>
             </w:r>
             <w:r>
               <w:rPr>
@@ -1121,7 +1271,7 @@
                 <w:noProof/>
                 <w:webHidden/>
               </w:rPr>
-              <w:t>4</w:t>
+              <w:t>5</w:t>
             </w:r>
             <w:r>
               <w:rPr>
@@ -1151,9 +1301,9 @@
     </w:p>
     <w:p>
       <w:pPr>
-        <w:pStyle w:val="Heading1"/>
-      </w:pPr>
-      <w:bookmarkStart w:id="1" w:name="_Toc485201340"/>
+        <w:pStyle w:val="Kop1"/>
+      </w:pPr>
+      <w:bookmarkStart w:id="1" w:name="_Toc485283253"/>
       <w:r>
         <w:lastRenderedPageBreak/>
         <w:t>Inleiding</w:t>
@@ -1178,7 +1328,7 @@
       </w:r>
       <w:r>
         <w:rPr>
-          <w:rStyle w:val="Heading1Char"/>
+          <w:rStyle w:val="Kop1Char"/>
         </w:rPr>
         <w:lastRenderedPageBreak/>
         <w:t>Verslag van enquête</w:t>
@@ -1186,9 +1336,9 @@
     </w:p>
     <w:p>
       <w:pPr>
-        <w:pStyle w:val="Heading2"/>
-      </w:pPr>
-      <w:bookmarkStart w:id="2" w:name="_Toc485201341"/>
+        <w:pStyle w:val="Kop2"/>
+      </w:pPr>
+      <w:bookmarkStart w:id="2" w:name="_Toc485283254"/>
       <w:r>
         <w:t>Nigel Severing</w:t>
       </w:r>
@@ -1199,27 +1349,64 @@
         <w:t>Nigel Severing heeft de enquête ingevuld, tijdens het bespreken van de enquête verteld hij dat de samenwerking goed is verlopen</w:t>
       </w:r>
       <w:r>
-        <w:t>. Ook is er tijdens het bespreken van de enquête naar voren gekomen dat hij vond dat wij professioneel over kwamen. Het uitleggen van de applicatie had hij verwacht dat dat anders zou lopen.</w:t>
-      </w:r>
-      <w:r>
-        <w:t xml:space="preserve"> </w:t>
+        <w:t xml:space="preserve">. Ook is er tijdens het bespreken van de enquête naar voren gekomen dat hij vond dat wij professioneel </w:t>
+      </w:r>
+      <w:r>
+        <w:t>over kwamen.</w:t>
+      </w:r>
+      <w:r>
+        <w:t xml:space="preserve"> Hij had het zich anders voorgesteld, hij verwachtte namelijk een presentatie met de beamer. Maar onze laptops ondersteunen geen VGA/HDMI meer dankzij een Windows Pro update. We hebben dit opgelost door op zijn computer de applicatie te installeren, en vervolgend dat via de beamer te projecteren. Ook vond hij het goed eruit zien, en de punten die verbeterd moesten worden keurde hij als verbeterd.</w:t>
+      </w:r>
+      <w:r>
+        <w:t xml:space="preserve"> Hij had nog een paar vragen gesteld over implementeren in het </w:t>
+      </w:r>
+      <w:proofErr w:type="spellStart"/>
+      <w:r>
+        <w:t>windows</w:t>
+      </w:r>
+      <w:proofErr w:type="spellEnd"/>
+      <w:r>
+        <w:t xml:space="preserve"> store, maar de interesse hielt al gauw op toen we zeiden dat het ook een bedrag nodig heeft. Hij zei dat die het zelf wel zal handelen, en alleen lokaal gaat gebruiken.</w:t>
+      </w:r>
+      <w:r>
+        <w:t xml:space="preserve"> Met de optie </w:t>
+      </w:r>
+      <w:r>
+        <w:t>dat misschien</w:t>
+      </w:r>
+      <w:r>
+        <w:t xml:space="preserve"> de app in de toekomst ooit in de store zal komen.</w:t>
       </w:r>
     </w:p>
     <w:p>
       <w:pPr>
-        <w:pStyle w:val="Heading1"/>
-      </w:pPr>
-      <w:bookmarkStart w:id="3" w:name="_Toc485201342"/>
-      <w:r>
+        <w:rPr>
+          <w:rFonts w:eastAsiaTheme="majorEastAsia" w:cstheme="majorBidi"/>
+          <w:color w:val="2E74B5" w:themeColor="accent1" w:themeShade="BF"/>
+          <w:sz w:val="32"/>
+          <w:szCs w:val="32"/>
+        </w:rPr>
+      </w:pPr>
+      <w:r>
+        <w:br w:type="page"/>
+      </w:r>
+    </w:p>
+    <w:p>
+      <w:pPr>
+        <w:pStyle w:val="Kop1"/>
+      </w:pPr>
+      <w:bookmarkStart w:id="3" w:name="_Toc485283255"/>
+      <w:r>
+        <w:lastRenderedPageBreak/>
         <w:t>Zelfevaluatie</w:t>
       </w:r>
       <w:bookmarkEnd w:id="3"/>
     </w:p>
     <w:p>
       <w:pPr>
-        <w:pStyle w:val="Heading2"/>
-      </w:pPr>
-      <w:bookmarkStart w:id="4" w:name="_Toc485201343"/>
+        <w:pStyle w:val="Kop2"/>
+      </w:pPr>
+      <w:bookmarkStart w:id="4" w:name="_Toc485283256"/>
       <w:r>
         <w:t>Santino Bonora</w:t>
       </w:r>
@@ -1227,92 +1414,136 @@
     </w:p>
     <w:p>
       <w:r>
-        <w:t xml:space="preserve">Tijdens de </w:t>
-      </w:r>
-      <w:proofErr w:type="gramStart"/>
-      <w:r>
-        <w:t>implementatie</w:t>
-      </w:r>
-      <w:proofErr w:type="gramEnd"/>
-      <w:r>
-        <w:t xml:space="preserve"> fase heb ik veel druk gevoeld omdat ik erg graag wilde dat de klant tevreden zou zijn over het product en hoe de klant de uitleg ervaarde. Naar mijn gevoel is het goed verlopen. Omdat de uitleg die wij gegeven hebben aan de klant duidelijk was. De klant begreep de uitleg waardoor we snel door de uitleg heen konden gaan.</w:t>
+        <w:t>Tijdens de implementatie fase heb ik veel druk gevoeld omdat ik erg graag wilde dat de klant tevreden zou zijn over het product en hoe de klant de uitleg ervaarde. Naar mijn gevoel is het goed verlopen. Omdat de uitleg die wij gegeven hebben aan de klant duidelijk was. De klant begreep de uitleg waardoor we snel door de uitleg heen konden gaan.</w:t>
       </w:r>
     </w:p>
     <w:p>
       <w:pPr>
-        <w:pStyle w:val="Heading2"/>
-      </w:pPr>
-      <w:bookmarkStart w:id="5" w:name="_Toc485201344"/>
+        <w:pStyle w:val="Kop2"/>
+      </w:pPr>
+      <w:bookmarkStart w:id="5" w:name="_Toc485283257"/>
       <w:r>
         <w:t>Tarik Hacialiogullari</w:t>
       </w:r>
       <w:bookmarkEnd w:id="5"/>
     </w:p>
-    <w:p/>
     <w:p>
-      <w:r>
-        <w:t>(</w:t>
-      </w:r>
-      <w:r>
-        <w:rPr>
-          <w:highlight w:val="yellow"/>
-        </w:rPr>
-        <w:t xml:space="preserve">beschrijven hoe je het zelf vond gaan </w:t>
-      </w:r>
-      <w:proofErr w:type="gramStart"/>
-      <w:r>
-        <w:rPr>
-          <w:highlight w:val="yellow"/>
-        </w:rPr>
-        <w:t>(</w:t>
-      </w:r>
-      <w:proofErr w:type="gramEnd"/>
-      <w:r>
-        <w:rPr>
-          <w:highlight w:val="yellow"/>
-        </w:rPr>
-        <w:t>implementatie fase)</w:t>
-      </w:r>
-      <w:r>
-        <w:rPr>
-          <w:highlight w:val="yellow"/>
-        </w:rPr>
-        <w:t xml:space="preserve"> </w:t>
-      </w:r>
-      <w:r>
-        <w:rPr>
-          <w:highlight w:val="yellow"/>
-        </w:rPr>
-        <w:t>en hoe je het project hebt gezien. Wat je ervan hebt geleerd, of je het leuk vond of niet. Waarom dat je dat zo vind.)</w:t>
-      </w:r>
-      <w:r>
-        <w:br/>
-      </w:r>
-    </w:p>
-    <w:p>
-      <w:r>
-        <w:br w:type="page"/>
-      </w:r>
-    </w:p>
-    <w:p>
-      <w:pPr>
-        <w:pStyle w:val="Heading1"/>
-      </w:pPr>
-      <w:bookmarkStart w:id="6" w:name="_Toc485201345"/>
-      <w:r>
-        <w:lastRenderedPageBreak/>
-        <w:t>Revisie</w:t>
+      <w:pPr>
+        <w:pStyle w:val="Kop3"/>
+      </w:pPr>
+      <w:bookmarkStart w:id="6" w:name="_Toc485283258"/>
+      <w:r>
+        <w:t>Implementatiefase</w:t>
       </w:r>
       <w:bookmarkEnd w:id="6"/>
     </w:p>
     <w:p>
       <w:r>
+        <w:t xml:space="preserve">Toen we daar aankwamen had Nigel Severing en zijn vriendin Khadija </w:t>
+      </w:r>
+      <w:proofErr w:type="spellStart"/>
+      <w:r>
+        <w:t>Aghaatz</w:t>
+      </w:r>
+      <w:proofErr w:type="spellEnd"/>
+      <w:r>
+        <w:t xml:space="preserve"> ons warm verwelkomt. Ze hadden de beamer al aangesloten, ze verwachtte dat we het zouden presenteren. Maar aangezien we Hyper-V-problemen hebben beide (ik en Santino), werkt ons </w:t>
+      </w:r>
+      <w:proofErr w:type="spellStart"/>
+      <w:r>
+        <w:t>vga</w:t>
+      </w:r>
+      <w:proofErr w:type="spellEnd"/>
+      <w:r>
+        <w:t>/</w:t>
+      </w:r>
+      <w:proofErr w:type="spellStart"/>
+      <w:r>
+        <w:t>hmdi</w:t>
+      </w:r>
+      <w:proofErr w:type="spellEnd"/>
+      <w:r>
+        <w:t xml:space="preserve"> output niet. Waardoor zijn wens niet uitkwam op de beamer, gelukkig hebben we snel een oplossing bedacht. De oplossing was als volgt, we hebben de applicatie op de laptop van de opdrachtgever zelf geïnstalleerd en vervolgens hebben we de </w:t>
+      </w:r>
+      <w:proofErr w:type="spellStart"/>
+      <w:r>
+        <w:t>dekstop</w:t>
+      </w:r>
+      <w:proofErr w:type="spellEnd"/>
+      <w:r>
+        <w:t xml:space="preserve"> versie op de beamer geprojecteerd. Een van de punten die we uit dit implementatie zouden kunnen leren voor de volgende keer. Is de applicatie al beamer klaar te maken voor dat we daaraan kwamen. Er zijn opdrachtgevers die het liever op </w:t>
+      </w:r>
+      <w:r>
+        <w:t>de beamer willen zien zoals in dit geval</w:t>
+      </w:r>
+      <w:r>
+        <w:t xml:space="preserve">. Het implementeren van de applicatie </w:t>
+      </w:r>
+      <w:r>
+        <w:t xml:space="preserve">liep probleemloos. We hebben het netjes op een USB gezet van </w:t>
+      </w:r>
+      <w:r>
+        <w:t>tevoren</w:t>
+      </w:r>
+      <w:r>
+        <w:t>, en het USB overhandigt aan de opdrachtgever. Ook hebben we hierbij netjes uitgelegd hoe hij de applicatie dient te installeren.</w:t>
+      </w:r>
+      <w:r>
+        <w:t xml:space="preserve"> Dit procedure hebben we samen afgelopen.</w:t>
+      </w:r>
+      <w:r>
+        <w:t xml:space="preserve"> Een van de dingen die heel leuk ging, was tijdens het installeren van de applicatie. Het installatiescherm werd gefotografeerd door de opdrachtgever, hij vond het wel mooi om te zien met </w:t>
+      </w:r>
+      <w:r>
+        <w:t>het</w:t>
+      </w:r>
+      <w:r>
+        <w:t xml:space="preserve"> logo van WebSentiment.</w:t>
+      </w:r>
+    </w:p>
+    <w:p>
+      <w:pPr>
+        <w:pStyle w:val="Kop3"/>
+      </w:pPr>
+      <w:bookmarkStart w:id="7" w:name="_Toc485283259"/>
+      <w:r>
+        <w:t>Projectfase</w:t>
+      </w:r>
+      <w:bookmarkEnd w:id="7"/>
+    </w:p>
+    <w:p>
+      <w:r>
+        <w:t xml:space="preserve">Tijdens de projectfase waren er geen erge problemen ontstaan gelukkig, we hebben heel veel struikelpunten opgevangen dankzij de test-projectfase. </w:t>
+      </w:r>
+      <w:r>
+        <w:t>Documentatie hebben we goed aangepakt, we hebben letterlijk aan alle mogelijkheden gedacht en deze toegepast. Tijdens het in elkaar zetten van de applicatie hebben we het minder plannend aangepakt. Waardoor we uit eindigden met meerdere taken per persoon, maar het liep gelukkig fout- en probleemloos.</w:t>
+      </w:r>
+      <w:r>
+        <w:t xml:space="preserve"> De opdrachtgever, en wij zijn allebei tevreden met het resultaat.</w:t>
+      </w:r>
+      <w:r>
+        <w:br w:type="page"/>
+      </w:r>
+    </w:p>
+    <w:p>
+      <w:pPr>
+        <w:pStyle w:val="Kop1"/>
+      </w:pPr>
+      <w:bookmarkStart w:id="8" w:name="_Toc485283260"/>
+      <w:r>
+        <w:lastRenderedPageBreak/>
+        <w:t>Revisie</w:t>
+      </w:r>
+      <w:bookmarkEnd w:id="8"/>
+    </w:p>
+    <w:p>
+      <w:r>
         <w:t>Revisie van dit document.</w:t>
       </w:r>
     </w:p>
     <w:tbl>
       <w:tblPr>
-        <w:tblStyle w:val="MediumShading2-Accent5"/>
+        <w:tblStyle w:val="Gemiddeldearcering2-accent5"/>
         <w:tblW w:w="5000" w:type="pct"/>
         <w:tblInd w:w="0" w:type="dxa"/>
         <w:tblLook w:val="0660" w:firstRow="1" w:lastRow="1" w:firstColumn="0" w:lastColumn="0" w:noHBand="1" w:noVBand="1"/>
@@ -1451,7 +1682,37 @@
               <w:rPr>
                 <w:lang w:eastAsia="nl-NL"/>
               </w:rPr>
-              <w:t>Zelfevaluatie maken voor Tarik Hacialiogullari</w:t>
+              <w:t>Zelfevaluatie</w:t>
+            </w:r>
+            <w:r>
+              <w:rPr>
+                <w:lang w:eastAsia="nl-NL"/>
+              </w:rPr>
+              <w:t xml:space="preserve"> (Tarik), </w:t>
+            </w:r>
+            <w:r>
+              <w:rPr>
+                <w:lang w:eastAsia="nl-NL"/>
+              </w:rPr>
+              <w:t>projectfase</w:t>
+            </w:r>
+            <w:r>
+              <w:rPr>
+                <w:lang w:eastAsia="nl-NL"/>
+              </w:rPr>
+              <w:t xml:space="preserve"> en Nigel Severing evaluatie</w:t>
+            </w:r>
+            <w:r>
+              <w:rPr>
+                <w:lang w:eastAsia="nl-NL"/>
+              </w:rPr>
+              <w:t xml:space="preserve"> </w:t>
+            </w:r>
+            <w:r>
+              <w:rPr>
+                <w:lang w:eastAsia="nl-NL"/>
+              </w:rPr>
+              <w:t>gemaakt.</w:t>
             </w:r>
           </w:p>
         </w:tc>
@@ -2055,7 +2316,7 @@
     </w:tbl>
     <w:p>
       <w:pPr>
-        <w:pStyle w:val="Heading1"/>
+        <w:pStyle w:val="Kop1"/>
       </w:pPr>
       <w:r>
         <w:t xml:space="preserve"> </w:t>
@@ -2075,7 +2336,7 @@
 </file>
 
 <file path=word/endnotes.xml><?xml version="1.0" encoding="utf-8"?>
-<w:endnotes xmlns:wpc="http://schemas.microsoft.com/office/word/2010/wordprocessingCanvas" xmlns:mc="http://schemas.openxmlformats.org/markup-compatibility/2006" xmlns:o="urn:schemas-microsoft-com:office:office" xmlns:r="http://schemas.openxmlformats.org/officeDocument/2006/relationships" xmlns:m="http://schemas.openxmlformats.org/officeDocument/2006/math" xmlns:v="urn:schemas-microsoft-com:vml" xmlns:wp14="http://schemas.microsoft.com/office/word/2010/wordprocessingDrawing" xmlns:wp="http://schemas.openxmlformats.org/drawingml/2006/wordprocessingDrawing" xmlns:w10="urn:schemas-microsoft-com:office:word" xmlns:w="http://schemas.openxmlformats.org/wordprocessingml/2006/main" xmlns:w14="http://schemas.microsoft.com/office/word/2010/wordml" xmlns:w15="http://schemas.microsoft.com/office/word/2012/wordml" xmlns:wpg="http://schemas.microsoft.com/office/word/2010/wordprocessingGroup" xmlns:wpi="http://schemas.microsoft.com/office/word/2010/wordprocessingInk" xmlns:wne="http://schemas.microsoft.com/office/word/2006/wordml" xmlns:wps="http://schemas.microsoft.com/office/word/2010/wordprocessingShape" mc:Ignorable="w14 w15 wp14">
+<w:endnotes xmlns:wpc="http://schemas.microsoft.com/office/word/2010/wordprocessingCanvas" xmlns:cx="http://schemas.microsoft.com/office/drawing/2014/chartex" xmlns:cx1="http://schemas.microsoft.com/office/drawing/2015/9/8/chartex" xmlns:cx2="http://schemas.microsoft.com/office/drawing/2015/10/21/chartex" xmlns:cx3="http://schemas.microsoft.com/office/drawing/2016/5/9/chartex" xmlns:cx4="http://schemas.microsoft.com/office/drawing/2016/5/10/chartex" xmlns:cx5="http://schemas.microsoft.com/office/drawing/2016/5/11/chartex" xmlns:mc="http://schemas.openxmlformats.org/markup-compatibility/2006" xmlns:o="urn:schemas-microsoft-com:office:office" xmlns:r="http://schemas.openxmlformats.org/officeDocument/2006/relationships" xmlns:m="http://schemas.openxmlformats.org/officeDocument/2006/math" xmlns:v="urn:schemas-microsoft-com:vml" xmlns:wp14="http://schemas.microsoft.com/office/word/2010/wordprocessingDrawing" xmlns:wp="http://schemas.openxmlformats.org/drawingml/2006/wordprocessingDrawing" xmlns:w10="urn:schemas-microsoft-com:office:word" xmlns:w="http://schemas.openxmlformats.org/wordprocessingml/2006/main" xmlns:w14="http://schemas.microsoft.com/office/word/2010/wordml" xmlns:w15="http://schemas.microsoft.com/office/word/2012/wordml" xmlns:w16se="http://schemas.microsoft.com/office/word/2015/wordml/symex" xmlns:wpg="http://schemas.microsoft.com/office/word/2010/wordprocessingGroup" xmlns:wpi="http://schemas.microsoft.com/office/word/2010/wordprocessingInk" xmlns:wne="http://schemas.microsoft.com/office/word/2006/wordml" xmlns:wps="http://schemas.microsoft.com/office/word/2010/wordprocessingShape" mc:Ignorable="w14 w15 w16se wp14">
   <w:endnote w:type="separator" w:id="-1">
     <w:p>
       <w:pPr>
@@ -2100,7 +2361,7 @@
 </file>
 
 <file path=word/footer1.xml><?xml version="1.0" encoding="utf-8"?>
-<w:ftr xmlns:wpc="http://schemas.microsoft.com/office/word/2010/wordprocessingCanvas" xmlns:mc="http://schemas.openxmlformats.org/markup-compatibility/2006" xmlns:o="urn:schemas-microsoft-com:office:office" xmlns:r="http://schemas.openxmlformats.org/officeDocument/2006/relationships" xmlns:m="http://schemas.openxmlformats.org/officeDocument/2006/math" xmlns:v="urn:schemas-microsoft-com:vml" xmlns:wp14="http://schemas.microsoft.com/office/word/2010/wordprocessingDrawing" xmlns:wp="http://schemas.openxmlformats.org/drawingml/2006/wordprocessingDrawing" xmlns:w10="urn:schemas-microsoft-com:office:word" xmlns:w="http://schemas.openxmlformats.org/wordprocessingml/2006/main" xmlns:w14="http://schemas.microsoft.com/office/word/2010/wordml" xmlns:w15="http://schemas.microsoft.com/office/word/2012/wordml" xmlns:wpg="http://schemas.microsoft.com/office/word/2010/wordprocessingGroup" xmlns:wpi="http://schemas.microsoft.com/office/word/2010/wordprocessingInk" xmlns:wne="http://schemas.microsoft.com/office/word/2006/wordml" xmlns:wps="http://schemas.microsoft.com/office/word/2010/wordprocessingShape" mc:Ignorable="w14 w15 wp14">
+<w:ftr xmlns:wpc="http://schemas.microsoft.com/office/word/2010/wordprocessingCanvas" xmlns:cx="http://schemas.microsoft.com/office/drawing/2014/chartex" xmlns:cx1="http://schemas.microsoft.com/office/drawing/2015/9/8/chartex" xmlns:cx2="http://schemas.microsoft.com/office/drawing/2015/10/21/chartex" xmlns:cx3="http://schemas.microsoft.com/office/drawing/2016/5/9/chartex" xmlns:cx4="http://schemas.microsoft.com/office/drawing/2016/5/10/chartex" xmlns:cx5="http://schemas.microsoft.com/office/drawing/2016/5/11/chartex" xmlns:mc="http://schemas.openxmlformats.org/markup-compatibility/2006" xmlns:o="urn:schemas-microsoft-com:office:office" xmlns:r="http://schemas.openxmlformats.org/officeDocument/2006/relationships" xmlns:m="http://schemas.openxmlformats.org/officeDocument/2006/math" xmlns:v="urn:schemas-microsoft-com:vml" xmlns:wp14="http://schemas.microsoft.com/office/word/2010/wordprocessingDrawing" xmlns:wp="http://schemas.openxmlformats.org/drawingml/2006/wordprocessingDrawing" xmlns:w10="urn:schemas-microsoft-com:office:word" xmlns:w="http://schemas.openxmlformats.org/wordprocessingml/2006/main" xmlns:w14="http://schemas.microsoft.com/office/word/2010/wordml" xmlns:w15="http://schemas.microsoft.com/office/word/2012/wordml" xmlns:w16se="http://schemas.microsoft.com/office/word/2015/wordml/symex" xmlns:wpg="http://schemas.microsoft.com/office/word/2010/wordprocessingGroup" xmlns:wpi="http://schemas.microsoft.com/office/word/2010/wordprocessingInk" xmlns:wne="http://schemas.microsoft.com/office/word/2006/wordml" xmlns:wps="http://schemas.microsoft.com/office/word/2010/wordprocessingShape" mc:Ignorable="w14 w15 w16se wp14">
   <w:sdt>
     <w:sdtPr>
       <w:id w:val="1540778983"/>
@@ -2113,7 +2374,7 @@
     <w:sdtContent>
       <w:p>
         <w:pPr>
-          <w:pStyle w:val="Footer"/>
+          <w:pStyle w:val="Voettekst"/>
           <w:jc w:val="right"/>
         </w:pPr>
         <w:r>
@@ -2129,7 +2390,7 @@
           <w:rPr>
             <w:noProof/>
           </w:rPr>
-          <w:t>4</w:t>
+          <w:t>1</w:t>
         </w:r>
         <w:r>
           <w:fldChar w:fldCharType="end"/>
@@ -2139,14 +2400,14 @@
   </w:sdt>
   <w:p>
     <w:pPr>
-      <w:pStyle w:val="Footer"/>
+      <w:pStyle w:val="Voettekst"/>
     </w:pPr>
   </w:p>
 </w:ftr>
 </file>
 
 <file path=word/footnotes.xml><?xml version="1.0" encoding="utf-8"?>
-<w:footnotes xmlns:wpc="http://schemas.microsoft.com/office/word/2010/wordprocessingCanvas" xmlns:mc="http://schemas.openxmlformats.org/markup-compatibility/2006" xmlns:o="urn:schemas-microsoft-com:office:office" xmlns:r="http://schemas.openxmlformats.org/officeDocument/2006/relationships" xmlns:m="http://schemas.openxmlformats.org/officeDocument/2006/math" xmlns:v="urn:schemas-microsoft-com:vml" xmlns:wp14="http://schemas.microsoft.com/office/word/2010/wordprocessingDrawing" xmlns:wp="http://schemas.openxmlformats.org/drawingml/2006/wordprocessingDrawing" xmlns:w10="urn:schemas-microsoft-com:office:word" xmlns:w="http://schemas.openxmlformats.org/wordprocessingml/2006/main" xmlns:w14="http://schemas.microsoft.com/office/word/2010/wordml" xmlns:w15="http://schemas.microsoft.com/office/word/2012/wordml" xmlns:wpg="http://schemas.microsoft.com/office/word/2010/wordprocessingGroup" xmlns:wpi="http://schemas.microsoft.com/office/word/2010/wordprocessingInk" xmlns:wne="http://schemas.microsoft.com/office/word/2006/wordml" xmlns:wps="http://schemas.microsoft.com/office/word/2010/wordprocessingShape" mc:Ignorable="w14 w15 wp14">
+<w:footnotes xmlns:wpc="http://schemas.microsoft.com/office/word/2010/wordprocessingCanvas" xmlns:cx="http://schemas.microsoft.com/office/drawing/2014/chartex" xmlns:cx1="http://schemas.microsoft.com/office/drawing/2015/9/8/chartex" xmlns:cx2="http://schemas.microsoft.com/office/drawing/2015/10/21/chartex" xmlns:cx3="http://schemas.microsoft.com/office/drawing/2016/5/9/chartex" xmlns:cx4="http://schemas.microsoft.com/office/drawing/2016/5/10/chartex" xmlns:cx5="http://schemas.microsoft.com/office/drawing/2016/5/11/chartex" xmlns:mc="http://schemas.openxmlformats.org/markup-compatibility/2006" xmlns:o="urn:schemas-microsoft-com:office:office" xmlns:r="http://schemas.openxmlformats.org/officeDocument/2006/relationships" xmlns:m="http://schemas.openxmlformats.org/officeDocument/2006/math" xmlns:v="urn:schemas-microsoft-com:vml" xmlns:wp14="http://schemas.microsoft.com/office/word/2010/wordprocessingDrawing" xmlns:wp="http://schemas.openxmlformats.org/drawingml/2006/wordprocessingDrawing" xmlns:w10="urn:schemas-microsoft-com:office:word" xmlns:w="http://schemas.openxmlformats.org/wordprocessingml/2006/main" xmlns:w14="http://schemas.microsoft.com/office/word/2010/wordml" xmlns:w15="http://schemas.microsoft.com/office/word/2012/wordml" xmlns:w16se="http://schemas.microsoft.com/office/word/2015/wordml/symex" xmlns:wpg="http://schemas.microsoft.com/office/word/2010/wordprocessingGroup" xmlns:wpi="http://schemas.microsoft.com/office/word/2010/wordprocessingInk" xmlns:wne="http://schemas.microsoft.com/office/word/2006/wordml" xmlns:wps="http://schemas.microsoft.com/office/word/2010/wordprocessingShape" mc:Ignorable="w14 w15 w16se wp14">
   <w:footnote w:type="separator" w:id="-1">
     <w:p>
       <w:pPr>
@@ -2171,7 +2432,7 @@
 </file>
 
 <file path=word/numbering.xml><?xml version="1.0" encoding="utf-8"?>
-<w:numbering xmlns:wpc="http://schemas.microsoft.com/office/word/2010/wordprocessingCanvas" xmlns:mc="http://schemas.openxmlformats.org/markup-compatibility/2006" xmlns:o="urn:schemas-microsoft-com:office:office" xmlns:r="http://schemas.openxmlformats.org/officeDocument/2006/relationships" xmlns:m="http://schemas.openxmlformats.org/officeDocument/2006/math" xmlns:v="urn:schemas-microsoft-com:vml" xmlns:wp14="http://schemas.microsoft.com/office/word/2010/wordprocessingDrawing" xmlns:wp="http://schemas.openxmlformats.org/drawingml/2006/wordprocessingDrawing" xmlns:w10="urn:schemas-microsoft-com:office:word" xmlns:w="http://schemas.openxmlformats.org/wordprocessingml/2006/main" xmlns:w14="http://schemas.microsoft.com/office/word/2010/wordml" xmlns:w15="http://schemas.microsoft.com/office/word/2012/wordml" xmlns:wpg="http://schemas.microsoft.com/office/word/2010/wordprocessingGroup" xmlns:wpi="http://schemas.microsoft.com/office/word/2010/wordprocessingInk" xmlns:wne="http://schemas.microsoft.com/office/word/2006/wordml" xmlns:wps="http://schemas.microsoft.com/office/word/2010/wordprocessingShape" mc:Ignorable="w14 w15 wp14">
+<w:numbering xmlns:wpc="http://schemas.microsoft.com/office/word/2010/wordprocessingCanvas" xmlns:cx="http://schemas.microsoft.com/office/drawing/2014/chartex" xmlns:cx1="http://schemas.microsoft.com/office/drawing/2015/9/8/chartex" xmlns:cx2="http://schemas.microsoft.com/office/drawing/2015/10/21/chartex" xmlns:cx3="http://schemas.microsoft.com/office/drawing/2016/5/9/chartex" xmlns:cx4="http://schemas.microsoft.com/office/drawing/2016/5/10/chartex" xmlns:cx5="http://schemas.microsoft.com/office/drawing/2016/5/11/chartex" xmlns:mc="http://schemas.openxmlformats.org/markup-compatibility/2006" xmlns:o="urn:schemas-microsoft-com:office:office" xmlns:r="http://schemas.openxmlformats.org/officeDocument/2006/relationships" xmlns:m="http://schemas.openxmlformats.org/officeDocument/2006/math" xmlns:v="urn:schemas-microsoft-com:vml" xmlns:wp14="http://schemas.microsoft.com/office/word/2010/wordprocessingDrawing" xmlns:wp="http://schemas.openxmlformats.org/drawingml/2006/wordprocessingDrawing" xmlns:w10="urn:schemas-microsoft-com:office:word" xmlns:w="http://schemas.openxmlformats.org/wordprocessingml/2006/main" xmlns:w14="http://schemas.microsoft.com/office/word/2010/wordml" xmlns:w15="http://schemas.microsoft.com/office/word/2012/wordml" xmlns:w16se="http://schemas.microsoft.com/office/word/2015/wordml/symex" xmlns:wpg="http://schemas.microsoft.com/office/word/2010/wordprocessingGroup" xmlns:wpi="http://schemas.microsoft.com/office/word/2010/wordprocessingInk" xmlns:wne="http://schemas.microsoft.com/office/word/2006/wordml" xmlns:wps="http://schemas.microsoft.com/office/word/2010/wordprocessingShape" mc:Ignorable="w14 w15 w16se wp14">
   <w:abstractNum w:abstractNumId="0" w15:restartNumberingAfterBreak="0">
     <w:nsid w:val="1A155C4A"/>
     <w:multiLevelType w:val="hybridMultilevel"/>
@@ -3363,7 +3624,7 @@
 </file>
 
 <file path=word/styles.xml><?xml version="1.0" encoding="utf-8"?>
-<w:styles xmlns:mc="http://schemas.openxmlformats.org/markup-compatibility/2006" xmlns:r="http://schemas.openxmlformats.org/officeDocument/2006/relationships" xmlns:w="http://schemas.openxmlformats.org/wordprocessingml/2006/main" xmlns:w14="http://schemas.microsoft.com/office/word/2010/wordml" xmlns:w15="http://schemas.microsoft.com/office/word/2012/wordml" mc:Ignorable="w14 w15">
+<w:styles xmlns:mc="http://schemas.openxmlformats.org/markup-compatibility/2006" xmlns:r="http://schemas.openxmlformats.org/officeDocument/2006/relationships" xmlns:w="http://schemas.openxmlformats.org/wordprocessingml/2006/main" xmlns:w14="http://schemas.microsoft.com/office/word/2010/wordml" xmlns:w15="http://schemas.microsoft.com/office/word/2012/wordml" xmlns:w16se="http://schemas.microsoft.com/office/word/2015/wordml/symex" mc:Ignorable="w14 w15 w16se">
   <w:docDefaults>
     <w:rPrDefault>
       <w:rPr>
@@ -3379,7 +3640,7 @@
       </w:pPr>
     </w:pPrDefault>
   </w:docDefaults>
-  <w:latentStyles w:defLockedState="0" w:defUIPriority="99" w:defSemiHidden="0" w:defUnhideWhenUsed="0" w:defQFormat="0" w:count="371">
+  <w:latentStyles w:defLockedState="0" w:defUIPriority="99" w:defSemiHidden="0" w:defUnhideWhenUsed="0" w:defQFormat="0" w:count="374">
     <w:lsdException w:name="Normal" w:uiPriority="0" w:qFormat="1"/>
     <w:lsdException w:name="heading 1" w:uiPriority="9" w:qFormat="1"/>
     <w:lsdException w:name="heading 2" w:semiHidden="1" w:uiPriority="9" w:unhideWhenUsed="1" w:qFormat="1"/>
@@ -3485,7 +3746,6 @@
     <w:lsdException w:name="HTML Sample" w:semiHidden="1" w:unhideWhenUsed="1"/>
     <w:lsdException w:name="HTML Typewriter" w:semiHidden="1" w:unhideWhenUsed="1"/>
     <w:lsdException w:name="HTML Variable" w:semiHidden="1" w:unhideWhenUsed="1"/>
-    <w:lsdException w:name="Normal Table" w:semiHidden="1" w:unhideWhenUsed="1"/>
     <w:lsdException w:name="annotation subject" w:semiHidden="1" w:unhideWhenUsed="1"/>
     <w:lsdException w:name="No List" w:semiHidden="1" w:unhideWhenUsed="1"/>
     <w:lsdException w:name="Outline List 1" w:semiHidden="1" w:unhideWhenUsed="1"/>
@@ -3530,7 +3790,6 @@
     <w:lsdException w:name="Table Professional" w:semiHidden="1" w:unhideWhenUsed="1"/>
     <w:lsdException w:name="Table Subtle 1" w:semiHidden="1" w:unhideWhenUsed="1"/>
     <w:lsdException w:name="Table Subtle 2" w:semiHidden="1" w:unhideWhenUsed="1"/>
-    <w:lsdException w:name="Table Web 1" w:semiHidden="1" w:unhideWhenUsed="1"/>
     <w:lsdException w:name="Table Web 2" w:semiHidden="1" w:unhideWhenUsed="1"/>
     <w:lsdException w:name="Table Web 3" w:semiHidden="1" w:unhideWhenUsed="1"/>
     <w:lsdException w:name="Balloon Text" w:semiHidden="1" w:unhideWhenUsed="1"/>
@@ -3751,8 +4010,11 @@
     <w:lsdException w:name="List Table 5 Dark Accent 6" w:uiPriority="50"/>
     <w:lsdException w:name="List Table 6 Colorful Accent 6" w:uiPriority="51"/>
     <w:lsdException w:name="List Table 7 Colorful Accent 6" w:uiPriority="52"/>
+    <w:lsdException w:name="Mention" w:semiHidden="1" w:unhideWhenUsed="1"/>
+    <w:lsdException w:name="Smart Hyperlink" w:semiHidden="1" w:unhideWhenUsed="1"/>
+    <w:lsdException w:name="Hashtag" w:semiHidden="1" w:unhideWhenUsed="1"/>
   </w:latentStyles>
-  <w:style w:type="paragraph" w:default="1" w:styleId="Normal">
+  <w:style w:type="paragraph" w:default="1" w:styleId="Standaard">
     <w:name w:val="Normal"/>
     <w:qFormat/>
     <w:rsid w:val="00EC075C"/>
@@ -3761,11 +4023,11 @@
       <w:sz w:val="24"/>
     </w:rPr>
   </w:style>
-  <w:style w:type="paragraph" w:styleId="Heading1">
+  <w:style w:type="paragraph" w:styleId="Kop1">
     <w:name w:val="heading 1"/>
-    <w:basedOn w:val="Normal"/>
-    <w:next w:val="Normal"/>
-    <w:link w:val="Heading1Char"/>
+    <w:basedOn w:val="Standaard"/>
+    <w:next w:val="Standaard"/>
+    <w:link w:val="Kop1Char"/>
     <w:uiPriority w:val="9"/>
     <w:qFormat/>
     <w:rsid w:val="00EC075C"/>
@@ -3782,11 +4044,11 @@
       <w:szCs w:val="32"/>
     </w:rPr>
   </w:style>
-  <w:style w:type="paragraph" w:styleId="Heading2">
+  <w:style w:type="paragraph" w:styleId="Kop2">
     <w:name w:val="heading 2"/>
-    <w:basedOn w:val="Normal"/>
-    <w:next w:val="Normal"/>
-    <w:link w:val="Heading2Char"/>
+    <w:basedOn w:val="Standaard"/>
+    <w:next w:val="Standaard"/>
+    <w:link w:val="Kop2Char"/>
     <w:uiPriority w:val="9"/>
     <w:unhideWhenUsed/>
     <w:qFormat/>
@@ -3804,13 +4066,34 @@
       <w:szCs w:val="26"/>
     </w:rPr>
   </w:style>
-  <w:style w:type="character" w:default="1" w:styleId="DefaultParagraphFont">
+  <w:style w:type="paragraph" w:styleId="Kop3">
+    <w:name w:val="heading 3"/>
+    <w:basedOn w:val="Standaard"/>
+    <w:next w:val="Standaard"/>
+    <w:link w:val="Kop3Char"/>
+    <w:uiPriority w:val="9"/>
+    <w:unhideWhenUsed/>
+    <w:qFormat/>
+    <w:rsid w:val="001777F8"/>
+    <w:pPr>
+      <w:keepNext/>
+      <w:keepLines/>
+      <w:spacing w:before="40" w:after="0"/>
+      <w:outlineLvl w:val="2"/>
+    </w:pPr>
+    <w:rPr>
+      <w:rFonts w:asciiTheme="majorHAnsi" w:eastAsiaTheme="majorEastAsia" w:hAnsiTheme="majorHAnsi" w:cstheme="majorBidi"/>
+      <w:color w:val="1F4D78" w:themeColor="accent1" w:themeShade="7F"/>
+      <w:szCs w:val="24"/>
+    </w:rPr>
+  </w:style>
+  <w:style w:type="character" w:default="1" w:styleId="Standaardalinea-lettertype">
     <w:name w:val="Default Paragraph Font"/>
     <w:uiPriority w:val="1"/>
     <w:semiHidden/>
     <w:unhideWhenUsed/>
   </w:style>
-  <w:style w:type="table" w:default="1" w:styleId="TableNormal">
+  <w:style w:type="table" w:default="1" w:styleId="Standaardtabel">
     <w:name w:val="Normal Table"/>
     <w:uiPriority w:val="99"/>
     <w:semiHidden/>
@@ -3825,15 +4108,15 @@
       </w:tblCellMar>
     </w:tblPr>
   </w:style>
-  <w:style w:type="numbering" w:default="1" w:styleId="NoList">
+  <w:style w:type="numbering" w:default="1" w:styleId="Geenlijst">
     <w:name w:val="No List"/>
     <w:uiPriority w:val="99"/>
     <w:semiHidden/>
     <w:unhideWhenUsed/>
   </w:style>
-  <w:style w:type="paragraph" w:styleId="NoSpacing">
+  <w:style w:type="paragraph" w:styleId="Geenafstand">
     <w:name w:val="No Spacing"/>
-    <w:link w:val="NoSpacingChar"/>
+    <w:link w:val="GeenafstandChar"/>
     <w:uiPriority w:val="1"/>
     <w:qFormat/>
     <w:rsid w:val="00EC075C"/>
@@ -3846,10 +4129,10 @@
       <w:lang w:val="en-US"/>
     </w:rPr>
   </w:style>
-  <w:style w:type="character" w:customStyle="1" w:styleId="NoSpacingChar">
-    <w:name w:val="No Spacing Char"/>
-    <w:basedOn w:val="DefaultParagraphFont"/>
-    <w:link w:val="NoSpacing"/>
+  <w:style w:type="character" w:customStyle="1" w:styleId="GeenafstandChar">
+    <w:name w:val="Geen afstand Char"/>
+    <w:basedOn w:val="Standaardalinea-lettertype"/>
+    <w:link w:val="Geenafstand"/>
     <w:uiPriority w:val="1"/>
     <w:rsid w:val="00EC075C"/>
     <w:rPr>
@@ -3858,10 +4141,10 @@
       <w:lang w:val="en-US"/>
     </w:rPr>
   </w:style>
-  <w:style w:type="paragraph" w:styleId="Header">
+  <w:style w:type="paragraph" w:styleId="Koptekst">
     <w:name w:val="header"/>
-    <w:basedOn w:val="Normal"/>
-    <w:link w:val="HeaderChar"/>
+    <w:basedOn w:val="Standaard"/>
+    <w:link w:val="KoptekstChar"/>
     <w:uiPriority w:val="99"/>
     <w:unhideWhenUsed/>
     <w:rsid w:val="008B05BB"/>
@@ -3873,17 +4156,17 @@
       <w:spacing w:after="0" w:line="240" w:lineRule="auto"/>
     </w:pPr>
   </w:style>
-  <w:style w:type="character" w:customStyle="1" w:styleId="HeaderChar">
-    <w:name w:val="Header Char"/>
-    <w:basedOn w:val="DefaultParagraphFont"/>
-    <w:link w:val="Header"/>
+  <w:style w:type="character" w:customStyle="1" w:styleId="KoptekstChar">
+    <w:name w:val="Koptekst Char"/>
+    <w:basedOn w:val="Standaardalinea-lettertype"/>
+    <w:link w:val="Koptekst"/>
     <w:uiPriority w:val="99"/>
     <w:rsid w:val="008B05BB"/>
   </w:style>
-  <w:style w:type="paragraph" w:styleId="Footer">
+  <w:style w:type="paragraph" w:styleId="Voettekst">
     <w:name w:val="footer"/>
-    <w:basedOn w:val="Normal"/>
-    <w:link w:val="FooterChar"/>
+    <w:basedOn w:val="Standaard"/>
+    <w:link w:val="VoettekstChar"/>
     <w:uiPriority w:val="99"/>
     <w:unhideWhenUsed/>
     <w:rsid w:val="008B05BB"/>
@@ -3895,17 +4178,17 @@
       <w:spacing w:after="0" w:line="240" w:lineRule="auto"/>
     </w:pPr>
   </w:style>
-  <w:style w:type="character" w:customStyle="1" w:styleId="FooterChar">
-    <w:name w:val="Footer Char"/>
-    <w:basedOn w:val="DefaultParagraphFont"/>
-    <w:link w:val="Footer"/>
+  <w:style w:type="character" w:customStyle="1" w:styleId="VoettekstChar">
+    <w:name w:val="Voettekst Char"/>
+    <w:basedOn w:val="Standaardalinea-lettertype"/>
+    <w:link w:val="Voettekst"/>
     <w:uiPriority w:val="99"/>
     <w:rsid w:val="008B05BB"/>
   </w:style>
-  <w:style w:type="character" w:customStyle="1" w:styleId="Heading1Char">
-    <w:name w:val="Heading 1 Char"/>
-    <w:basedOn w:val="DefaultParagraphFont"/>
-    <w:link w:val="Heading1"/>
+  <w:style w:type="character" w:customStyle="1" w:styleId="Kop1Char">
+    <w:name w:val="Kop 1 Char"/>
+    <w:basedOn w:val="Standaardalinea-lettertype"/>
+    <w:link w:val="Kop1"/>
     <w:uiPriority w:val="9"/>
     <w:rsid w:val="00EC075C"/>
     <w:rPr>
@@ -3915,10 +4198,10 @@
       <w:szCs w:val="32"/>
     </w:rPr>
   </w:style>
-  <w:style w:type="character" w:customStyle="1" w:styleId="Heading2Char">
-    <w:name w:val="Heading 2 Char"/>
-    <w:basedOn w:val="DefaultParagraphFont"/>
-    <w:link w:val="Heading2"/>
+  <w:style w:type="character" w:customStyle="1" w:styleId="Kop2Char">
+    <w:name w:val="Kop 2 Char"/>
+    <w:basedOn w:val="Standaardalinea-lettertype"/>
+    <w:link w:val="Kop2"/>
     <w:uiPriority w:val="9"/>
     <w:rsid w:val="00EC075C"/>
     <w:rPr>
@@ -3928,11 +4211,11 @@
       <w:szCs w:val="26"/>
     </w:rPr>
   </w:style>
-  <w:style w:type="paragraph" w:styleId="Title">
+  <w:style w:type="paragraph" w:styleId="Titel">
     <w:name w:val="Title"/>
-    <w:basedOn w:val="Normal"/>
-    <w:next w:val="Normal"/>
-    <w:link w:val="TitleChar"/>
+    <w:basedOn w:val="Standaard"/>
+    <w:next w:val="Standaard"/>
+    <w:link w:val="TitelChar"/>
     <w:uiPriority w:val="10"/>
     <w:qFormat/>
     <w:rsid w:val="00EC075C"/>
@@ -3948,10 +4231,10 @@
       <w:szCs w:val="56"/>
     </w:rPr>
   </w:style>
-  <w:style w:type="character" w:customStyle="1" w:styleId="TitleChar">
-    <w:name w:val="Title Char"/>
-    <w:basedOn w:val="DefaultParagraphFont"/>
-    <w:link w:val="Title"/>
+  <w:style w:type="character" w:customStyle="1" w:styleId="TitelChar">
+    <w:name w:val="Titel Char"/>
+    <w:basedOn w:val="Standaardalinea-lettertype"/>
+    <w:link w:val="Titel"/>
     <w:uiPriority w:val="10"/>
     <w:rsid w:val="00EC075C"/>
     <w:rPr>
@@ -3962,10 +4245,10 @@
       <w:szCs w:val="56"/>
     </w:rPr>
   </w:style>
-  <w:style w:type="paragraph" w:styleId="TOCHeading">
+  <w:style w:type="paragraph" w:styleId="Kopvaninhoudsopgave">
     <w:name w:val="TOC Heading"/>
-    <w:basedOn w:val="Heading1"/>
-    <w:next w:val="Normal"/>
+    <w:basedOn w:val="Kop1"/>
+    <w:next w:val="Standaard"/>
     <w:uiPriority w:val="39"/>
     <w:unhideWhenUsed/>
     <w:qFormat/>
@@ -3978,10 +4261,10 @@
       <w:lang w:val="en-US"/>
     </w:rPr>
   </w:style>
-  <w:style w:type="paragraph" w:styleId="TOC2">
+  <w:style w:type="paragraph" w:styleId="Inhopg2">
     <w:name w:val="toc 2"/>
-    <w:basedOn w:val="Normal"/>
-    <w:next w:val="Normal"/>
+    <w:basedOn w:val="Standaard"/>
+    <w:next w:val="Standaard"/>
     <w:autoRedefine/>
     <w:uiPriority w:val="39"/>
     <w:unhideWhenUsed/>
@@ -3996,10 +4279,10 @@
       <w:lang w:val="en-US"/>
     </w:rPr>
   </w:style>
-  <w:style w:type="paragraph" w:styleId="TOC1">
+  <w:style w:type="paragraph" w:styleId="Inhopg1">
     <w:name w:val="toc 1"/>
-    <w:basedOn w:val="Normal"/>
-    <w:next w:val="Normal"/>
+    <w:basedOn w:val="Standaard"/>
+    <w:next w:val="Standaard"/>
     <w:autoRedefine/>
     <w:uiPriority w:val="39"/>
     <w:unhideWhenUsed/>
@@ -4013,10 +4296,10 @@
       <w:lang w:val="en-US"/>
     </w:rPr>
   </w:style>
-  <w:style w:type="paragraph" w:styleId="TOC3">
+  <w:style w:type="paragraph" w:styleId="Inhopg3">
     <w:name w:val="toc 3"/>
-    <w:basedOn w:val="Normal"/>
-    <w:next w:val="Normal"/>
+    <w:basedOn w:val="Standaard"/>
+    <w:next w:val="Standaard"/>
     <w:autoRedefine/>
     <w:uiPriority w:val="39"/>
     <w:unhideWhenUsed/>
@@ -4033,7 +4316,7 @@
   </w:style>
   <w:style w:type="character" w:styleId="Hyperlink">
     <w:name w:val="Hyperlink"/>
-    <w:basedOn w:val="DefaultParagraphFont"/>
+    <w:basedOn w:val="Standaardalinea-lettertype"/>
     <w:uiPriority w:val="99"/>
     <w:unhideWhenUsed/>
     <w:rsid w:val="00EC075C"/>
@@ -4042,9 +4325,9 @@
       <w:u w:val="single"/>
     </w:rPr>
   </w:style>
-  <w:style w:type="table" w:styleId="TableGrid">
+  <w:style w:type="table" w:styleId="Tabelraster">
     <w:name w:val="Table Grid"/>
-    <w:basedOn w:val="TableNormal"/>
+    <w:basedOn w:val="Standaardtabel"/>
     <w:uiPriority w:val="39"/>
     <w:rsid w:val="00A74C59"/>
     <w:pPr>
@@ -4061,9 +4344,9 @@
       </w:tblBorders>
     </w:tblPr>
   </w:style>
-  <w:style w:type="table" w:styleId="MediumShading2-Accent5">
+  <w:style w:type="table" w:styleId="Gemiddeldearcering2-accent5">
     <w:name w:val="Medium Shading 2 Accent 5"/>
-    <w:basedOn w:val="TableNormal"/>
+    <w:basedOn w:val="Standaardtabel"/>
     <w:uiPriority w:val="64"/>
     <w:semiHidden/>
     <w:unhideWhenUsed/>
@@ -4209,9 +4492,9 @@
       </w:tcPr>
     </w:tblStylePr>
   </w:style>
-  <w:style w:type="paragraph" w:styleId="ListParagraph">
+  <w:style w:type="paragraph" w:styleId="Lijstalinea">
     <w:name w:val="List Paragraph"/>
-    <w:basedOn w:val="Normal"/>
+    <w:basedOn w:val="Standaard"/>
     <w:uiPriority w:val="34"/>
     <w:qFormat/>
     <w:rsid w:val="00BB5645"/>
@@ -4220,14 +4503,27 @@
       <w:contextualSpacing/>
     </w:pPr>
   </w:style>
-  <w:style w:type="character" w:styleId="PlaceholderText">
+  <w:style w:type="character" w:styleId="Tekstvantijdelijkeaanduiding">
     <w:name w:val="Placeholder Text"/>
-    <w:basedOn w:val="DefaultParagraphFont"/>
+    <w:basedOn w:val="Standaardalinea-lettertype"/>
     <w:uiPriority w:val="99"/>
     <w:semiHidden/>
     <w:rsid w:val="00B34201"/>
     <w:rPr>
       <w:color w:val="808080"/>
+    </w:rPr>
+  </w:style>
+  <w:style w:type="character" w:customStyle="1" w:styleId="Kop3Char">
+    <w:name w:val="Kop 3 Char"/>
+    <w:basedOn w:val="Standaardalinea-lettertype"/>
+    <w:link w:val="Kop3"/>
+    <w:uiPriority w:val="9"/>
+    <w:rsid w:val="001777F8"/>
+    <w:rPr>
+      <w:rFonts w:asciiTheme="majorHAnsi" w:eastAsiaTheme="majorEastAsia" w:hAnsiTheme="majorHAnsi" w:cstheme="majorBidi"/>
+      <w:color w:val="1F4D78" w:themeColor="accent1" w:themeShade="7F"/>
+      <w:sz w:val="24"/>
+      <w:szCs w:val="24"/>
     </w:rPr>
   </w:style>
 </w:styles>
@@ -4518,7 +4814,7 @@
 </file>
 
 <file path=customXml/itemProps2.xml><?xml version="1.0" encoding="utf-8"?>
-<ds:datastoreItem xmlns:ds="http://schemas.openxmlformats.org/officeDocument/2006/customXml" ds:itemID="{2AD83E52-BCFA-4B89-9FA7-766353BFF42B}">
+<ds:datastoreItem xmlns:ds="http://schemas.openxmlformats.org/officeDocument/2006/customXml" ds:itemID="{29B21A6C-AEEF-47BD-B5E1-29049B17667B}">
   <ds:schemaRefs>
     <ds:schemaRef ds:uri="http://schemas.openxmlformats.org/officeDocument/2006/bibliography"/>
   </ds:schemaRefs>

</xml_diff>

<commit_message>
evaluatie + verslag aangepast
evaluatie + verslag gecheckt
</commit_message>
<xml_diff>
--- a/Documentatie/Kerntaak-3/3.2.6_Evaluatierapport-van-het-implementatietraject-waarin-de gegevens-zoals-besproken-met-de opdrachtgever-zijn-vastgelegd/2017-06-09_Evaluatie +verslag_V1.docx
+++ b/Documentatie/Kerntaak-3/3.2.6_Evaluatierapport-van-het-implementatietraject-waarin-de gegevens-zoals-besproken-met-de opdrachtgever-zijn-vastgelegd/2017-06-09_Evaluatie +verslag_V1.docx
@@ -158,7 +158,7 @@
                   </wp:anchor>
                 </w:drawing>
               </mc:Choice>
-              <mc:Fallback xmlns:w16se="http://schemas.microsoft.com/office/word/2015/wordml/symex" xmlns:cx5="http://schemas.microsoft.com/office/drawing/2016/5/11/chartex" xmlns:cx4="http://schemas.microsoft.com/office/drawing/2016/5/10/chartex" xmlns:cx3="http://schemas.microsoft.com/office/drawing/2016/5/9/chartex" xmlns:cx2="http://schemas.microsoft.com/office/drawing/2015/10/21/chartex" xmlns:cx1="http://schemas.microsoft.com/office/drawing/2015/9/8/chartex" xmlns:cx="http://schemas.microsoft.com/office/drawing/2014/chartex">
+              <mc:Fallback xmlns:cx="http://schemas.microsoft.com/office/drawing/2014/chartex" xmlns:cx1="http://schemas.microsoft.com/office/drawing/2015/9/8/chartex" xmlns:cx2="http://schemas.microsoft.com/office/drawing/2015/10/21/chartex" xmlns:cx3="http://schemas.microsoft.com/office/drawing/2016/5/9/chartex" xmlns:cx4="http://schemas.microsoft.com/office/drawing/2016/5/10/chartex" xmlns:cx5="http://schemas.microsoft.com/office/drawing/2016/5/11/chartex" xmlns:w16se="http://schemas.microsoft.com/office/word/2015/wordml/symex">
                 <w:pict>
                   <v:shapetype w14:anchorId="78D8FF74" id="_x0000_t202" coordsize="21600,21600" o:spt="202" path="m,l,21600r21600,l21600,xe">
                     <v:stroke joinstyle="miter"/>
@@ -395,7 +395,7 @@
                   </wp:anchor>
                 </w:drawing>
               </mc:Choice>
-              <mc:Fallback xmlns:w16se="http://schemas.microsoft.com/office/word/2015/wordml/symex" xmlns:cx5="http://schemas.microsoft.com/office/drawing/2016/5/11/chartex" xmlns:cx4="http://schemas.microsoft.com/office/drawing/2016/5/10/chartex" xmlns:cx3="http://schemas.microsoft.com/office/drawing/2016/5/9/chartex" xmlns:cx2="http://schemas.microsoft.com/office/drawing/2015/10/21/chartex" xmlns:cx1="http://schemas.microsoft.com/office/drawing/2015/9/8/chartex" xmlns:cx="http://schemas.microsoft.com/office/drawing/2014/chartex">
+              <mc:Fallback xmlns:cx="http://schemas.microsoft.com/office/drawing/2014/chartex" xmlns:cx1="http://schemas.microsoft.com/office/drawing/2015/9/8/chartex" xmlns:cx2="http://schemas.microsoft.com/office/drawing/2015/10/21/chartex" xmlns:cx3="http://schemas.microsoft.com/office/drawing/2016/5/9/chartex" xmlns:cx4="http://schemas.microsoft.com/office/drawing/2016/5/10/chartex" xmlns:cx5="http://schemas.microsoft.com/office/drawing/2016/5/11/chartex" xmlns:w16se="http://schemas.microsoft.com/office/word/2015/wordml/symex">
                 <w:pict>
                   <v:shapetype w14:anchorId="26FBEB6E" id="_x0000_t202" coordsize="21600,21600" o:spt="202" path="m,l,21600r21600,l21600,xe">
                     <v:stroke joinstyle="miter"/>
@@ -618,7 +618,7 @@
                   </wp:anchor>
                 </w:drawing>
               </mc:Choice>
-              <mc:Fallback xmlns:w16se="http://schemas.microsoft.com/office/word/2015/wordml/symex" xmlns:cx5="http://schemas.microsoft.com/office/drawing/2016/5/11/chartex" xmlns:cx4="http://schemas.microsoft.com/office/drawing/2016/5/10/chartex" xmlns:cx3="http://schemas.microsoft.com/office/drawing/2016/5/9/chartex" xmlns:cx2="http://schemas.microsoft.com/office/drawing/2015/10/21/chartex" xmlns:cx1="http://schemas.microsoft.com/office/drawing/2015/9/8/chartex" xmlns:cx="http://schemas.microsoft.com/office/drawing/2014/chartex">
+              <mc:Fallback xmlns:cx="http://schemas.microsoft.com/office/drawing/2014/chartex" xmlns:cx1="http://schemas.microsoft.com/office/drawing/2015/9/8/chartex" xmlns:cx2="http://schemas.microsoft.com/office/drawing/2015/10/21/chartex" xmlns:cx3="http://schemas.microsoft.com/office/drawing/2016/5/9/chartex" xmlns:cx4="http://schemas.microsoft.com/office/drawing/2016/5/10/chartex" xmlns:cx5="http://schemas.microsoft.com/office/drawing/2016/5/11/chartex" xmlns:w16se="http://schemas.microsoft.com/office/word/2015/wordml/symex">
                 <w:pict>
                   <v:rect id="Rechthoek 132" o:spid="_x0000_s1028" style="position:absolute;margin-left:-4.4pt;margin-top:0;width:46.8pt;height:77.75pt;z-index:251659264;visibility:visible;mso-wrap-style:square;mso-width-percent:76;mso-height-percent:98;mso-top-percent:23;mso-wrap-distance-left:9pt;mso-wrap-distance-top:0;mso-wrap-distance-right:9pt;mso-wrap-distance-bottom:0;mso-position-horizontal:right;mso-position-horizontal-relative:margin;mso-position-vertical-relative:page;mso-width-percent:76;mso-height-percent:98;mso-top-percent:23;mso-width-relative:page;mso-height-relative:page;v-text-anchor:bottom" o:gfxdata="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" fillcolor="#5b9bd5 [3204]" stroked="f" strokeweight="1pt">
                     <v:path arrowok="t"/>
@@ -732,7 +732,7 @@
           <w:r>
             <w:fldChar w:fldCharType="separate"/>
           </w:r>
-          <w:hyperlink w:anchor="_Toc485376667" w:history="1">
+          <w:hyperlink w:anchor="_Toc485382081" w:history="1">
             <w:r>
               <w:rPr>
                 <w:rStyle w:val="Hyperlink"/>
@@ -759,7 +759,7 @@
                 <w:noProof/>
                 <w:webHidden/>
               </w:rPr>
-              <w:instrText xml:space="preserve"> PAGEREF _Toc485376667 \h </w:instrText>
+              <w:instrText xml:space="preserve"> PAGEREF _Toc485382081 \h </w:instrText>
             </w:r>
             <w:r>
               <w:rPr>
@@ -802,7 +802,7 @@
               <w:lang w:val="nl-NL" w:eastAsia="nl-NL"/>
             </w:rPr>
           </w:pPr>
-          <w:hyperlink w:anchor="_Toc485376668" w:history="1">
+          <w:hyperlink w:anchor="_Toc485382082" w:history="1">
             <w:r>
               <w:rPr>
                 <w:rStyle w:val="Hyperlink"/>
@@ -829,7 +829,77 @@
                 <w:noProof/>
                 <w:webHidden/>
               </w:rPr>
-              <w:instrText xml:space="preserve"> PAGEREF _Toc485376668 \h </w:instrText>
+              <w:instrText xml:space="preserve"> PAGEREF _Toc485382082 \h </w:instrText>
+            </w:r>
+            <w:r>
+              <w:rPr>
+                <w:noProof/>
+                <w:webHidden/>
+              </w:rPr>
+            </w:r>
+            <w:r>
+              <w:rPr>
+                <w:noProof/>
+                <w:webHidden/>
+              </w:rPr>
+              <w:fldChar w:fldCharType="separate"/>
+            </w:r>
+            <w:r>
+              <w:rPr>
+                <w:noProof/>
+                <w:webHidden/>
+              </w:rPr>
+              <w:t>3</w:t>
+            </w:r>
+            <w:r>
+              <w:rPr>
+                <w:noProof/>
+                <w:webHidden/>
+              </w:rPr>
+              <w:fldChar w:fldCharType="end"/>
+            </w:r>
+          </w:hyperlink>
+        </w:p>
+        <w:p>
+          <w:pPr>
+            <w:pStyle w:val="TOC2"/>
+            <w:tabs>
+              <w:tab w:val="right" w:leader="dot" w:pos="9062"/>
+            </w:tabs>
+            <w:rPr>
+              <w:rFonts w:cstheme="minorBidi"/>
+              <w:noProof/>
+              <w:lang w:val="nl-NL" w:eastAsia="nl-NL"/>
+            </w:rPr>
+          </w:pPr>
+          <w:hyperlink w:anchor="_Toc485382083" w:history="1">
+            <w:r>
+              <w:rPr>
+                <w:rStyle w:val="Hyperlink"/>
+                <w:noProof/>
+              </w:rPr>
+              <w:t>Onverwachtse wending</w:t>
+            </w:r>
+            <w:r>
+              <w:rPr>
+                <w:noProof/>
+                <w:webHidden/>
+              </w:rPr>
+              <w:tab/>
+            </w:r>
+            <w:r>
+              <w:rPr>
+                <w:noProof/>
+                <w:webHidden/>
+              </w:rPr>
+              <w:fldChar w:fldCharType="begin"/>
+            </w:r>
+            <w:r>
+              <w:rPr>
+                <w:noProof/>
+                <w:webHidden/>
+              </w:rPr>
+              <w:instrText xml:space="preserve"> PAGEREF _Toc485382083 \h </w:instrText>
             </w:r>
             <w:r>
               <w:rPr>
@@ -872,7 +942,7 @@
               <w:lang w:val="nl-NL" w:eastAsia="nl-NL"/>
             </w:rPr>
           </w:pPr>
-          <w:hyperlink w:anchor="_Toc485376669" w:history="1">
+          <w:hyperlink w:anchor="_Toc485382084" w:history="1">
             <w:r>
               <w:rPr>
                 <w:rStyle w:val="Hyperlink"/>
@@ -899,7 +969,7 @@
                 <w:noProof/>
                 <w:webHidden/>
               </w:rPr>
-              <w:instrText xml:space="preserve"> PAGEREF _Toc485376669 \h </w:instrText>
+              <w:instrText xml:space="preserve"> PAGEREF _Toc485382084 \h </w:instrText>
             </w:r>
             <w:r>
               <w:rPr>
@@ -942,7 +1012,7 @@
               <w:lang w:val="nl-NL" w:eastAsia="nl-NL"/>
             </w:rPr>
           </w:pPr>
-          <w:hyperlink w:anchor="_Toc485376670" w:history="1">
+          <w:hyperlink w:anchor="_Toc485382085" w:history="1">
             <w:r>
               <w:rPr>
                 <w:rStyle w:val="Hyperlink"/>
@@ -969,7 +1039,7 @@
                 <w:noProof/>
                 <w:webHidden/>
               </w:rPr>
-              <w:instrText xml:space="preserve"> PAGEREF _Toc485376670 \h </w:instrText>
+              <w:instrText xml:space="preserve"> PAGEREF _Toc485382085 \h </w:instrText>
             </w:r>
             <w:r>
               <w:rPr>
@@ -1012,7 +1082,7 @@
               <w:lang w:val="nl-NL" w:eastAsia="nl-NL"/>
             </w:rPr>
           </w:pPr>
-          <w:hyperlink w:anchor="_Toc485376671" w:history="1">
+          <w:hyperlink w:anchor="_Toc485382086" w:history="1">
             <w:r>
               <w:rPr>
                 <w:rStyle w:val="Hyperlink"/>
@@ -1039,7 +1109,7 @@
                 <w:noProof/>
                 <w:webHidden/>
               </w:rPr>
-              <w:instrText xml:space="preserve"> PAGEREF _Toc485376671 \h </w:instrText>
+              <w:instrText xml:space="preserve"> PAGEREF _Toc485382086 \h </w:instrText>
             </w:r>
             <w:r>
               <w:rPr>
@@ -1082,7 +1152,7 @@
               <w:lang w:val="nl-NL" w:eastAsia="nl-NL"/>
             </w:rPr>
           </w:pPr>
-          <w:hyperlink w:anchor="_Toc485376672" w:history="1">
+          <w:hyperlink w:anchor="_Toc485382087" w:history="1">
             <w:r>
               <w:rPr>
                 <w:rStyle w:val="Hyperlink"/>
@@ -1109,7 +1179,7 @@
                 <w:noProof/>
                 <w:webHidden/>
               </w:rPr>
-              <w:instrText xml:space="preserve"> PAGEREF _Toc485376672 \h </w:instrText>
+              <w:instrText xml:space="preserve"> PAGEREF _Toc485382087 \h </w:instrText>
             </w:r>
             <w:r>
               <w:rPr>
@@ -1152,7 +1222,7 @@
               <w:lang w:val="nl-NL" w:eastAsia="nl-NL"/>
             </w:rPr>
           </w:pPr>
-          <w:hyperlink w:anchor="_Toc485376673" w:history="1">
+          <w:hyperlink w:anchor="_Toc485382088" w:history="1">
             <w:r>
               <w:rPr>
                 <w:rStyle w:val="Hyperlink"/>
@@ -1179,7 +1249,7 @@
                 <w:noProof/>
                 <w:webHidden/>
               </w:rPr>
-              <w:instrText xml:space="preserve"> PAGEREF _Toc485376673 \h </w:instrText>
+              <w:instrText xml:space="preserve"> PAGEREF _Toc485382088 \h </w:instrText>
             </w:r>
             <w:r>
               <w:rPr>
@@ -1222,7 +1292,7 @@
               <w:lang w:val="nl-NL" w:eastAsia="nl-NL"/>
             </w:rPr>
           </w:pPr>
-          <w:hyperlink w:anchor="_Toc485376674" w:history="1">
+          <w:hyperlink w:anchor="_Toc485382089" w:history="1">
             <w:r>
               <w:rPr>
                 <w:rStyle w:val="Hyperlink"/>
@@ -1249,7 +1319,7 @@
                 <w:noProof/>
                 <w:webHidden/>
               </w:rPr>
-              <w:instrText xml:space="preserve"> PAGEREF _Toc485376674 \h </w:instrText>
+              <w:instrText xml:space="preserve"> PAGEREF _Toc485382089 \h </w:instrText>
             </w:r>
             <w:r>
               <w:rPr>
@@ -1301,7 +1371,7 @@
       <w:pPr>
         <w:pStyle w:val="Heading1"/>
       </w:pPr>
-      <w:bookmarkStart w:id="0" w:name="_Toc485376667"/>
+      <w:bookmarkStart w:id="0" w:name="_Toc485382081"/>
       <w:r>
         <w:lastRenderedPageBreak/>
         <w:t>Inleiding</w:t>
@@ -1336,7 +1406,7 @@
       <w:pPr>
         <w:pStyle w:val="Heading2"/>
       </w:pPr>
-      <w:bookmarkStart w:id="1" w:name="_Toc485376668"/>
+      <w:bookmarkStart w:id="1" w:name="_Toc485382082"/>
       <w:r>
         <w:t>Nigel Severing</w:t>
       </w:r>
@@ -1378,6 +1448,7 @@
       <w:pPr>
         <w:pStyle w:val="Heading2"/>
       </w:pPr>
+      <w:bookmarkStart w:id="2" w:name="_Toc485382083"/>
       <w:r>
         <w:t>O</w:t>
       </w:r>
@@ -1387,6 +1458,7 @@
       <w:r>
         <w:t>e wending</w:t>
       </w:r>
+      <w:bookmarkEnd w:id="2"/>
     </w:p>
     <w:p>
       <w:pPr>
@@ -1417,12 +1489,7 @@
       </w:r>
       <w:proofErr w:type="spellEnd"/>
       <w:r>
-        <w:t xml:space="preserve"> uitgenodigd om rond de tafel te zitten. Dit zodat we haar uit konden leggen hoe de app werkt. Hierdoor zijn we twintig minuten langer bezig gewee</w:t>
-      </w:r>
-      <w:bookmarkStart w:id="2" w:name="_GoBack"/>
-      <w:bookmarkEnd w:id="2"/>
-      <w:r>
-        <w:t xml:space="preserve">st dan gepland. </w:t>
+        <w:t xml:space="preserve"> uitgenodigd om rond de tafel te zitten. Dit zodat we haar uit konden leggen hoe de app werkt. Hierdoor zijn we twintig minuten langer bezig geweest dan gepland. </w:t>
       </w:r>
       <w:r>
         <w:br w:type="page"/>
@@ -1432,7 +1499,7 @@
       <w:pPr>
         <w:pStyle w:val="Heading1"/>
       </w:pPr>
-      <w:bookmarkStart w:id="3" w:name="_Toc485376669"/>
+      <w:bookmarkStart w:id="3" w:name="_Toc485382084"/>
       <w:r>
         <w:lastRenderedPageBreak/>
         <w:t>Zelfevaluatie</w:t>
@@ -1443,7 +1510,7 @@
       <w:pPr>
         <w:pStyle w:val="Heading2"/>
       </w:pPr>
-      <w:bookmarkStart w:id="4" w:name="_Toc485376670"/>
+      <w:bookmarkStart w:id="4" w:name="_Toc485382085"/>
       <w:r>
         <w:t>Santino Bonora</w:t>
       </w:r>
@@ -1477,123 +1544,127 @@
       </w:r>
     </w:p>
     <w:p>
-      <w:pPr>
-        <w:pStyle w:val="Heading2"/>
-      </w:pPr>
-      <w:bookmarkStart w:id="5" w:name="_Toc485376671"/>
-      <w:r>
-        <w:t>Tarik Hacialiogullari</w:t>
-      </w:r>
+      <w:bookmarkStart w:id="5" w:name="_GoBack"/>
       <w:bookmarkEnd w:id="5"/>
     </w:p>
     <w:p>
       <w:pPr>
-        <w:pStyle w:val="Heading3"/>
-      </w:pPr>
-      <w:bookmarkStart w:id="6" w:name="_Toc485376672"/>
-      <w:r>
-        <w:t>Implementatiefase</w:t>
+        <w:pStyle w:val="Heading2"/>
+      </w:pPr>
+      <w:bookmarkStart w:id="6" w:name="_Toc485382086"/>
+      <w:r>
+        <w:t>Tarik Hacialiogullari</w:t>
       </w:r>
       <w:bookmarkEnd w:id="6"/>
     </w:p>
     <w:p>
-      <w:r>
-        <w:t xml:space="preserve">Toen we daar aankwamen had Nigel Severing en zijn vriendin Khadija </w:t>
-      </w:r>
-      <w:proofErr w:type="spellStart"/>
-      <w:r>
-        <w:t>Aghaatz</w:t>
-      </w:r>
-      <w:proofErr w:type="spellEnd"/>
-      <w:r>
-        <w:t xml:space="preserve"> ons warm verwelkomt. Ze hadden de beamer al aangesloten, ze verwachtte dat we het zouden presenteren. Maar aangezien we Hyper-V-problemen hebben beide (ik en Santino), werkt ons </w:t>
-      </w:r>
-      <w:proofErr w:type="spellStart"/>
-      <w:r>
-        <w:t>vga</w:t>
-      </w:r>
-      <w:proofErr w:type="spellEnd"/>
-      <w:r>
-        <w:t>/</w:t>
-      </w:r>
-      <w:proofErr w:type="spellStart"/>
-      <w:r>
-        <w:t>hmdi</w:t>
-      </w:r>
-      <w:proofErr w:type="spellEnd"/>
-      <w:r>
-        <w:t xml:space="preserve"> output niet. Waardoor zijn wens niet uitkwam op de beamer, gelukkig hebben we snel een oplossing bedacht. De oplossing was als volgt, we hebben de applicatie op de laptop van de opdrachtgever zelf geïnstalleerd en vervolgens hebben we de </w:t>
-      </w:r>
-      <w:proofErr w:type="spellStart"/>
-      <w:r>
-        <w:t>dekstop</w:t>
-      </w:r>
-      <w:proofErr w:type="spellEnd"/>
-      <w:r>
-        <w:t xml:space="preserve"> versie op de beamer geprojecteerd. Een van de punten die we uit dit implementatie zouden kunnen leren voor de volgende keer. Is de applicatie al beamer klaar te maken voor dat we daaraan kwamen. Er zijn opdrachtgevers die het liever op </w:t>
-      </w:r>
-      <w:r>
-        <w:t>de beamer willen zien zoals in dit geval</w:t>
-      </w:r>
-      <w:r>
-        <w:t xml:space="preserve">. Het implementeren van de applicatie </w:t>
-      </w:r>
-      <w:r>
-        <w:t xml:space="preserve">liep probleemloos. We hebben het netjes op een USB gezet van </w:t>
-      </w:r>
-      <w:r>
-        <w:t>tevoren</w:t>
-      </w:r>
-      <w:r>
-        <w:t>, en het USB overhandigt aan de opdrachtgever. Ook hebben we hierbij netjes uitgelegd hoe hij de applicatie dient te installeren.</w:t>
-      </w:r>
-      <w:r>
-        <w:t xml:space="preserve"> Dit procedure hebben we samen afgelopen.</w:t>
-      </w:r>
-      <w:r>
-        <w:t xml:space="preserve"> Een van de dingen die heel leuk ging, was tijdens het installeren van de applicatie. Het installatiescherm werd gefotografeerd door de opdrachtgever, hij vond het wel mooi om te zien met </w:t>
-      </w:r>
-      <w:r>
-        <w:t>het</w:t>
-      </w:r>
-      <w:r>
-        <w:t xml:space="preserve"> logo van WebSentiment.</w:t>
-      </w:r>
-    </w:p>
-    <w:p>
       <w:pPr>
         <w:pStyle w:val="Heading3"/>
       </w:pPr>
-      <w:bookmarkStart w:id="7" w:name="_Toc485376673"/>
-      <w:r>
-        <w:t>Projectfase</w:t>
+      <w:bookmarkStart w:id="7" w:name="_Toc485382087"/>
+      <w:r>
+        <w:t>Implementatiefase</w:t>
       </w:r>
       <w:bookmarkEnd w:id="7"/>
     </w:p>
     <w:p>
       <w:r>
-        <w:t xml:space="preserve">Tijdens de projectfase waren er geen erge problemen ontstaan gelukkig, we hebben heel veel struikelpunten opgevangen dankzij de test-projectfase. </w:t>
-      </w:r>
-      <w:r>
-        <w:t>Documentatie hebben we goed aangepakt, we hebben letterlijk aan alle mogelijkheden gedacht en deze toegepast. Tijdens het in elkaar zetten van de applicatie hebben we het minder plannend aangepakt. Waardoor we uit eindigden met meerdere taken per persoon, maar het liep gelukkig fout- en probleemloos.</w:t>
-      </w:r>
-      <w:r>
-        <w:t xml:space="preserve"> De opdrachtgever, en wij zijn allebei tevreden met het resultaat.</w:t>
-      </w:r>
-      <w:r>
-        <w:br w:type="page"/>
+        <w:t xml:space="preserve">Toen we daar aankwamen had Nigel Severing en zijn vriendin Khadija </w:t>
+      </w:r>
+      <w:proofErr w:type="spellStart"/>
+      <w:r>
+        <w:t>Aghaatz</w:t>
+      </w:r>
+      <w:proofErr w:type="spellEnd"/>
+      <w:r>
+        <w:t xml:space="preserve"> ons warm verwelkomt. Ze hadden de beamer al aangesloten, ze verwachtte dat we het zouden presenteren. Maar aangezien we Hyper-V-problemen hebben beide (ik en Santino), werkt ons </w:t>
+      </w:r>
+      <w:proofErr w:type="spellStart"/>
+      <w:r>
+        <w:t>vga</w:t>
+      </w:r>
+      <w:proofErr w:type="spellEnd"/>
+      <w:r>
+        <w:t>/</w:t>
+      </w:r>
+      <w:proofErr w:type="spellStart"/>
+      <w:r>
+        <w:t>hmdi</w:t>
+      </w:r>
+      <w:proofErr w:type="spellEnd"/>
+      <w:r>
+        <w:t xml:space="preserve"> output niet. Waardoor zijn wens niet uitkwam op de beamer, gelukkig hebben we snel een oplossing bedacht. De oplossing was als volgt, we hebben de applicatie op de laptop van de opdrachtgever zelf geïnstalleerd en vervolgens hebben we de </w:t>
+      </w:r>
+      <w:proofErr w:type="spellStart"/>
+      <w:r>
+        <w:t>dekstop</w:t>
+      </w:r>
+      <w:proofErr w:type="spellEnd"/>
+      <w:r>
+        <w:t xml:space="preserve"> versie op de beamer geprojecteerd. Een van de punten die we uit dit implementatie zouden kunnen leren voor de volgende keer. Is de applicatie al beamer klaar te maken voor dat we daaraan kwamen. Er zijn opdrachtgevers die het liever op </w:t>
+      </w:r>
+      <w:r>
+        <w:t>de beamer willen zien zoals in dit geval</w:t>
+      </w:r>
+      <w:r>
+        <w:t xml:space="preserve">. Het implementeren van de applicatie </w:t>
+      </w:r>
+      <w:r>
+        <w:t xml:space="preserve">liep probleemloos. We hebben het netjes op een USB gezet van </w:t>
+      </w:r>
+      <w:r>
+        <w:t>tevoren</w:t>
+      </w:r>
+      <w:r>
+        <w:t>, en het USB overhandigt aan de opdrachtgever. Ook hebben we hierbij netjes uitgelegd hoe hij de applicatie dient te installeren.</w:t>
+      </w:r>
+      <w:r>
+        <w:t xml:space="preserve"> Dit procedure hebben we samen afgelopen.</w:t>
+      </w:r>
+      <w:r>
+        <w:t xml:space="preserve"> Een van de dingen die heel leuk ging, was tijdens het installeren van de applicatie. Het installatiescherm werd gefotografeerd door de opdrachtgever, hij vond het wel mooi om te zien met </w:t>
+      </w:r>
+      <w:r>
+        <w:t>het</w:t>
+      </w:r>
+      <w:r>
+        <w:t xml:space="preserve"> logo van WebSentiment.</w:t>
       </w:r>
     </w:p>
     <w:p>
       <w:pPr>
+        <w:pStyle w:val="Heading3"/>
+      </w:pPr>
+      <w:bookmarkStart w:id="8" w:name="_Toc485382088"/>
+      <w:r>
+        <w:t>Projectfase</w:t>
+      </w:r>
+      <w:bookmarkEnd w:id="8"/>
+    </w:p>
+    <w:p>
+      <w:r>
+        <w:t xml:space="preserve">Tijdens de projectfase waren er geen erge problemen ontstaan gelukkig, we hebben heel veel struikelpunten opgevangen dankzij de test-projectfase. </w:t>
+      </w:r>
+      <w:r>
+        <w:t>Documentatie hebben we goed aangepakt, we hebben letterlijk aan alle mogelijkheden gedacht en deze toegepast. Tijdens het in elkaar zetten van de applicatie hebben we het minder plannend aangepakt. Waardoor we uit eindigden met meerdere taken per persoon, maar het liep gelukkig fout- en probleemloos.</w:t>
+      </w:r>
+      <w:r>
+        <w:t xml:space="preserve"> De opdrachtgever, en wij zijn allebei tevreden met het resultaat.</w:t>
+      </w:r>
+      <w:r>
+        <w:br w:type="page"/>
+      </w:r>
+    </w:p>
+    <w:p>
+      <w:pPr>
         <w:pStyle w:val="Heading1"/>
       </w:pPr>
-      <w:bookmarkStart w:id="8" w:name="_Toc485376674"/>
+      <w:bookmarkStart w:id="9" w:name="_Toc485382089"/>
       <w:r>
         <w:lastRenderedPageBreak/>
         <w:t>Revisie</w:t>
       </w:r>
-      <w:bookmarkEnd w:id="8"/>
+      <w:bookmarkEnd w:id="9"/>
     </w:p>
     <w:p>
       <w:r>
@@ -2449,7 +2520,7 @@
           <w:rPr>
             <w:noProof/>
           </w:rPr>
-          <w:t>3</w:t>
+          <w:t>4</w:t>
         </w:r>
         <w:r>
           <w:fldChar w:fldCharType="end"/>
@@ -4872,7 +4943,7 @@
 </file>
 
 <file path=customXml/itemProps2.xml><?xml version="1.0" encoding="utf-8"?>
-<ds:datastoreItem xmlns:ds="http://schemas.openxmlformats.org/officeDocument/2006/customXml" ds:itemID="{F8179B5C-49C3-45AE-B275-B6B0BB098F7A}">
+<ds:datastoreItem xmlns:ds="http://schemas.openxmlformats.org/officeDocument/2006/customXml" ds:itemID="{C78CC0BE-C5D1-4346-8D3B-17EEEA711F5F}">
   <ds:schemaRefs>
     <ds:schemaRef ds:uri="http://schemas.openxmlformats.org/officeDocument/2006/bibliography"/>
   </ds:schemaRefs>

</xml_diff>